<commit_message>
Update documentation for recent changes to AdjustExtremes and WriteTimeSeriesToExcelBlock commands.
</commit_message>
<xml_diff>
--- a/doc/UserManual/Word/82_Appendix_ReleaseNotes.docx
+++ b/doc/UserManual/Word/82_Appendix_ReleaseNotes.docx
@@ -37,7 +37,7 @@
         <w:t>.0</w:t>
       </w:r>
       <w:r>
-        <w:t>8</w:t>
+        <w:t>9</w:t>
       </w:r>
       <w:r>
         <w:t>, 20</w:t>
@@ -64,7 +64,7 @@
         <w:t>2</w:t>
       </w:r>
       <w:r>
-        <w:t>4</w:t>
+        <w:t>6</w:t>
       </w:r>
     </w:p>
     <w:p>
@@ -377,7 +377,7 @@
               <w:rPr>
                 <w:sz w:val="20"/>
               </w:rPr>
-              <w:t>8</w:t>
+              <w:t>9</w:t>
             </w:r>
           </w:p>
         </w:tc>
@@ -515,7 +515,7 @@
               <w:rPr>
                 <w:sz w:val="20"/>
               </w:rPr>
-              <w:t>4</w:t>
+              <w:t>6</w:t>
             </w:r>
           </w:p>
         </w:tc>
@@ -6139,7 +6139,7 @@
         <w:t xml:space="preserve"> – 11.03.0</w:t>
       </w:r>
       <w:r>
-        <w:t>7</w:t>
+        <w:t>9</w:t>
       </w:r>
     </w:p>
     <w:p/>
@@ -6936,6 +6936,42 @@
         <w:t>Change</w:t>
       </w:r>
       <w:r>
+        <w:t xml:space="preserve"> [11.03.07] More of the above: </w:t>
+      </w:r>
+      <w:r>
+        <w:rPr>
+          <w:rStyle w:val="RTiSWDocLiteralText"/>
+        </w:rPr>
+        <w:t>AdjustExtremes</w:t>
+      </w:r>
+      <w:r>
+        <w:rPr>
+          <w:rStyle w:val="RTiSWDocLiteralText"/>
+        </w:rPr>
+        <w:t>()</w:t>
+      </w:r>
+      <w:r>
+        <w:t>.</w:t>
+      </w:r>
+      <w:r>
+        <w:t xml:space="preserve">  Also add set flag and description.</w:t>
+      </w:r>
+    </w:p>
+    <w:p>
+      <w:pPr>
+        <w:pStyle w:val="ListParagraph"/>
+        <w:numPr>
+          <w:ilvl w:val="0"/>
+          <w:numId w:val="17"/>
+        </w:numPr>
+      </w:pPr>
+      <w:r>
+        <w:rPr>
+          <w:bdr w:val="single" w:sz="24" w:space="0" w:color="3366FF"/>
+        </w:rPr>
+        <w:t>Change</w:t>
+      </w:r>
+      <w:r>
         <w:t xml:space="preserve"> [11.03.06] The </w:t>
       </w:r>
       <w:r>
@@ -7013,9 +7049,388 @@
       <w:r>
         <w:t xml:space="preserve">  An analysis window can also now be specified.</w:t>
       </w:r>
+    </w:p>
+    <w:p>
+      <w:pPr>
+        <w:pStyle w:val="ListParagraph"/>
+        <w:numPr>
+          <w:ilvl w:val="0"/>
+          <w:numId w:val="17"/>
+        </w:numPr>
+      </w:pPr>
+      <w:r>
+        <w:rPr>
+          <w:bdr w:val="single" w:sz="24" w:space="0" w:color="3366FF"/>
+        </w:rPr>
+        <w:t>Change</w:t>
+      </w:r>
+      <w:r>
+        <w:t xml:space="preserve"> [11.03.01] The </w:t>
+      </w:r>
+      <w:r>
+        <w:rPr>
+          <w:rStyle w:val="RTiSWDocLiteralText"/>
+        </w:rPr>
+        <w:t>CopyTimeSeriesPropertiesToTable()</w:t>
+      </w:r>
+      <w:r>
+        <w:t xml:space="preserve"> command </w:t>
+      </w:r>
+      <w:r>
+        <w:rPr>
+          <w:rStyle w:val="RTiSWDocLiteralText"/>
+        </w:rPr>
+        <w:t>PropertyNames</w:t>
+      </w:r>
+      <w:r>
+        <w:t xml:space="preserve"> parameter has been changed to </w:t>
+      </w:r>
+      <w:r>
+        <w:rPr>
+          <w:rStyle w:val="RTiSWDocLiteralText"/>
+        </w:rPr>
+        <w:t>IncludeProperties</w:t>
+      </w:r>
+      <w:r>
+        <w:t>, backward compatible.</w:t>
+      </w:r>
+    </w:p>
+    <w:p>
+      <w:pPr>
+        <w:pStyle w:val="ListParagraph"/>
+        <w:numPr>
+          <w:ilvl w:val="0"/>
+          <w:numId w:val="17"/>
+        </w:numPr>
+      </w:pPr>
+      <w:r>
+        <w:rPr>
+          <w:bdr w:val="single" w:sz="24" w:space="0" w:color="3366FF"/>
+        </w:rPr>
+        <w:t>Change</w:t>
+      </w:r>
+      <w:r>
+        <w:t xml:space="preserve"> [11.03.01] The </w:t>
+      </w:r>
+      <w:r>
+        <w:rPr>
+          <w:rStyle w:val="RTiSWDocLiteralText"/>
+        </w:rPr>
+        <w:t>For()</w:t>
+      </w:r>
+      <w:r>
+        <w:t xml:space="preserve"> command can now be nested.  Command status messages are accumulated on each command regardless of how many loops</w:t>
+      </w:r>
+      <w:r>
+        <w:t xml:space="preserve"> for commands updated to handle properties above.</w:t>
+      </w:r>
+    </w:p>
+    <w:p>
+      <w:pPr>
+        <w:pStyle w:val="ListParagraph"/>
+        <w:numPr>
+          <w:ilvl w:val="0"/>
+          <w:numId w:val="17"/>
+        </w:numPr>
+      </w:pPr>
+      <w:r>
+        <w:rPr>
+          <w:bdr w:val="single" w:sz="24" w:space="0" w:color="3366FF"/>
+        </w:rPr>
+        <w:t>Change</w:t>
+      </w:r>
+      <w:r>
+        <w:t xml:space="preserve"> [11.03.06] The </w:t>
+      </w:r>
+      <w:r>
+        <w:rPr>
+          <w:rStyle w:val="RTiSWDocLiteralText"/>
+        </w:rPr>
+        <w:t>ReadTableFromExcel()</w:t>
+      </w:r>
+      <w:r>
+        <w:t xml:space="preserve"> command now provides the </w:t>
+      </w:r>
+      <w:r>
+        <w:rPr>
+          <w:rStyle w:val="RTiSWDocLiteralText"/>
+        </w:rPr>
+        <w:t>RowCountProperty</w:t>
+      </w:r>
+      <w:r>
+        <w:t xml:space="preserve"> parameter to set the rows read, useful for error handling.</w:t>
+      </w:r>
+    </w:p>
+    <w:p>
+      <w:pPr>
+        <w:pStyle w:val="ListParagraph"/>
+        <w:numPr>
+          <w:ilvl w:val="0"/>
+          <w:numId w:val="17"/>
+        </w:numPr>
+      </w:pPr>
+      <w:r>
+        <w:rPr>
+          <w:bdr w:val="single" w:sz="24" w:space="0" w:color="3366FF"/>
+        </w:rPr>
+        <w:t>Change</w:t>
+      </w:r>
+      <w:r>
+        <w:t xml:space="preserve"> [11.03.02] The </w:t>
+      </w:r>
+      <w:r>
+        <w:rPr>
+          <w:rStyle w:val="RTiSWDocLiteralText"/>
+        </w:rPr>
+        <w:t>ReadTimeSeriesList()</w:t>
+      </w:r>
+      <w:r>
+        <w:t xml:space="preserve"> command has been updated to have </w:t>
+      </w:r>
+      <w:r>
+        <w:rPr>
+          <w:rStyle w:val="RTiSWDocLiteralText"/>
+        </w:rPr>
+        <w:t>TimeSeriesDefaultCountProperty</w:t>
+      </w:r>
+      <w:r>
+        <w:t xml:space="preserve"> and </w:t>
+      </w:r>
+      <w:r>
+        <w:rPr>
+          <w:rStyle w:val="RTiSWDocLiteralText"/>
+        </w:rPr>
+        <w:t>TimeSeriesReadCountProperty</w:t>
+      </w:r>
+      <w:r>
+        <w:t xml:space="preserve"> paramete</w:t>
+      </w:r>
+      <w:r>
+        <w:t>rs to help with error handling.</w:t>
+      </w:r>
+    </w:p>
+    <w:p>
+      <w:pPr>
+        <w:pStyle w:val="ListParagraph"/>
+        <w:numPr>
+          <w:ilvl w:val="0"/>
+          <w:numId w:val="17"/>
+        </w:numPr>
+      </w:pPr>
+      <w:r>
+        <w:rPr>
+          <w:bdr w:val="single" w:sz="24" w:space="0" w:color="3366FF"/>
+        </w:rPr>
+        <w:t>Change</w:t>
+      </w:r>
+      <w:r>
+        <w:t xml:space="preserve"> [11.03.02] The </w:t>
+      </w:r>
+      <w:r>
+        <w:rPr>
+          <w:rStyle w:val="RTiSWDocLiteralText"/>
+        </w:rPr>
+        <w:t>ReplaceValue()</w:t>
+      </w:r>
+      <w:r>
+        <w:t xml:space="preserve"> command now provides the </w:t>
+      </w:r>
+      <w:r>
+        <w:rPr>
+          <w:rStyle w:val="RTiSWDocLiteralText"/>
+        </w:rPr>
+        <w:t>SetFlagDesc</w:t>
+      </w:r>
+      <w:r>
+        <w:t xml:space="preserve"> parameter.</w:t>
+      </w:r>
+    </w:p>
+    <w:p>
+      <w:pPr>
+        <w:pStyle w:val="ListParagraph"/>
+        <w:numPr>
+          <w:ilvl w:val="0"/>
+          <w:numId w:val="17"/>
+        </w:numPr>
+      </w:pPr>
+      <w:r>
+        <w:rPr>
+          <w:bdr w:val="single" w:sz="24" w:space="0" w:color="3366FF"/>
+        </w:rPr>
+        <w:t>Change</w:t>
+      </w:r>
+      <w:r>
+        <w:t xml:space="preserve"> [11.03.05] The </w:t>
+      </w:r>
+      <w:r>
+        <w:rPr>
+          <w:rStyle w:val="RTiSWDocLiteralText"/>
+        </w:rPr>
+        <w:t>SetFromTS()</w:t>
+      </w:r>
+      <w:r>
+        <w:t xml:space="preserve"> command now handles setting data when the time series have different intervals.</w:t>
+      </w:r>
+    </w:p>
+    <w:p>
+      <w:pPr>
+        <w:pStyle w:val="ListParagraph"/>
+        <w:numPr>
+          <w:ilvl w:val="0"/>
+          <w:numId w:val="17"/>
+        </w:numPr>
+      </w:pPr>
+      <w:r>
+        <w:rPr>
+          <w:bdr w:val="single" w:sz="24" w:space="0" w:color="3366FF"/>
+        </w:rPr>
+        <w:t>Change</w:t>
+      </w:r>
+      <w:r>
+        <w:t xml:space="preserve"> [11.03.07] The </w:t>
+      </w:r>
+      <w:r>
+        <w:rPr>
+          <w:rStyle w:val="RTiSWDocLiteralText"/>
+        </w:rPr>
+        <w:t>WriteTableToExcel()</w:t>
+      </w:r>
+      <w:r>
+        <w:t xml:space="preserve"> and </w:t>
+      </w:r>
+      <w:r>
+        <w:rPr>
+          <w:rStyle w:val="RTiSWDocLiteralText"/>
+        </w:rPr>
+        <w:t>WriteTimeSeriesToExcel()</w:t>
+      </w:r>
+      <w:r>
+        <w:t xml:space="preserve"> commands include functionality for formatting cells using a condition/style table approach, similar to Excel conditional formatting.</w:t>
+      </w:r>
+    </w:p>
+    <w:p>
+      <w:pPr>
+        <w:pStyle w:val="ListParagraph"/>
+        <w:numPr>
+          <w:ilvl w:val="0"/>
+          <w:numId w:val="17"/>
+        </w:numPr>
+      </w:pPr>
+      <w:r>
+        <w:rPr>
+          <w:bdr w:val="single" w:sz="24" w:space="0" w:color="00FF00"/>
+        </w:rPr>
+        <w:t>New Feature</w:t>
+      </w:r>
+      <w:r>
+        <w:t xml:space="preserve"> [11.03.01] The empty line command has been added so that blank lines in command files are handled gracefully and not treated as unknown commands.  See under comment commands.</w:t>
+      </w:r>
+    </w:p>
+    <w:p>
+      <w:pPr>
+        <w:pStyle w:val="ListParagraph"/>
+        <w:numPr>
+          <w:ilvl w:val="0"/>
+          <w:numId w:val="17"/>
+        </w:numPr>
+      </w:pPr>
+      <w:r>
+        <w:rPr>
+          <w:bdr w:val="single" w:sz="24" w:space="0" w:color="00FF00"/>
+        </w:rPr>
+        <w:t>New Feature</w:t>
+      </w:r>
+      <w:r>
+        <w:t xml:space="preserve"> [11.03.00] The </w:t>
+      </w:r>
+      <w:r>
+        <w:rPr>
+          <w:rStyle w:val="RTiSWDocLiteralText"/>
+        </w:rPr>
+        <w:t>#@template</w:t>
+      </w:r>
+      <w:r>
+        <w:t xml:space="preserve"> comment is now supported to indicate a template file, with special handling </w:t>
+      </w:r>
+      <w:r>
+        <w:t>when</w:t>
+      </w:r>
+      <w:r>
+        <w:t xml:space="preserve"> saving files.</w:t>
+      </w:r>
+    </w:p>
+    <w:p>
+      <w:pPr>
+        <w:pStyle w:val="ListParagraph"/>
+        <w:numPr>
+          <w:ilvl w:val="0"/>
+          <w:numId w:val="17"/>
+        </w:numPr>
+      </w:pPr>
+      <w:r>
+        <w:rPr>
+          <w:bdr w:val="single" w:sz="24" w:space="0" w:color="00FF00"/>
+        </w:rPr>
+        <w:t>New Feature</w:t>
+      </w:r>
+      <w:r>
+        <w:t xml:space="preserve"> [11.03.09</w:t>
+      </w:r>
+      <w:r>
+        <w:t xml:space="preserve">] The </w:t>
+      </w:r>
+      <w:r>
+        <w:rPr>
+          <w:rStyle w:val="RTiSWDocLiteralText"/>
+        </w:rPr>
+        <w:t>WriteTimeSeriesToExcelBlock()</w:t>
+      </w:r>
+      <w:r>
+        <w:t xml:space="preserve"> command</w:t>
+      </w:r>
+      <w:r>
+        <w:t xml:space="preserve"> has been added.  This replaces the </w:t>
+      </w:r>
       <w:bookmarkStart w:id="0" w:name="_GoBack"/>
+      <w:r>
+        <w:rPr>
+          <w:rStyle w:val="RTiSWDocLiteralText"/>
+        </w:rPr>
+        <w:t>WriteTimeSeriesToExcelFormatted()</w:t>
+      </w:r>
       <w:bookmarkEnd w:id="0"/>
-    </w:p>
+      <w:r>
+        <w:t xml:space="preserve"> command.</w:t>
+      </w:r>
+    </w:p>
+    <w:p/>
+    <w:p>
+      <w:pPr>
+        <w:pStyle w:val="Heading2"/>
+      </w:pPr>
+      <w:r>
+        <w:t>Changes in Version</w:t>
+      </w:r>
+      <w:r>
+        <w:t>s</w:t>
+      </w:r>
+      <w:r>
+        <w:t xml:space="preserve"> 11.02.00</w:t>
+      </w:r>
+      <w:r>
+        <w:t xml:space="preserve"> – 11.0</w:t>
+      </w:r>
+      <w:r>
+        <w:t>2</w:t>
+      </w:r>
+      <w:r>
+        <w:t>.0</w:t>
+      </w:r>
+      <w:r>
+        <w:t>2</w:t>
+      </w:r>
+    </w:p>
+    <w:p/>
     <w:p>
       <w:pPr>
         <w:pStyle w:val="ListParagraph"/>
@@ -7026,18 +7441,676 @@
       </w:pPr>
       <w:r>
         <w:rPr>
+          <w:bdr w:val="single" w:sz="24" w:space="0" w:color="FF0000"/>
+        </w:rPr>
+        <w:t>Bug Fix</w:t>
+      </w:r>
+      <w:r>
+        <w:t xml:space="preserve"> [11.02.00] The path used to remember the command file history was hard-coded for Windows.  It is now fixed to work on Linux.</w:t>
+      </w:r>
+    </w:p>
+    <w:p>
+      <w:pPr>
+        <w:pStyle w:val="ListParagraph"/>
+        <w:numPr>
+          <w:ilvl w:val="0"/>
+          <w:numId w:val="17"/>
+        </w:numPr>
+      </w:pPr>
+      <w:r>
+        <w:rPr>
+          <w:bdr w:val="single" w:sz="24" w:space="0" w:color="FF0000"/>
+        </w:rPr>
+        <w:t>Bug Fix</w:t>
+      </w:r>
+      <w:r>
+        <w:t xml:space="preserve"> [11.02.00] Fix bug in </w:t>
+      </w:r>
+      <w:r>
+        <w:rPr>
+          <w:rStyle w:val="RTiSWDocLiteralText"/>
+        </w:rPr>
+        <w:t>NewTimeSeries</w:t>
+      </w:r>
+      <w:r>
+        <w:rPr>
+          <w:rStyle w:val="RTiSWDocLiteralText"/>
+        </w:rPr>
+        <w:t>()</w:t>
+      </w:r>
+      <w:r>
+        <w:t xml:space="preserve"> command editor where </w:t>
+      </w:r>
+      <w:r>
+        <w:rPr>
+          <w:rStyle w:val="RTiSWDocLiteralText"/>
+        </w:rPr>
+        <w:t>InitialValue</w:t>
+      </w:r>
+      <w:r>
+        <w:t xml:space="preserve"> was reset to blank.</w:t>
+      </w:r>
+    </w:p>
+    <w:p>
+      <w:pPr>
+        <w:pStyle w:val="ListParagraph"/>
+        <w:numPr>
+          <w:ilvl w:val="0"/>
+          <w:numId w:val="17"/>
+        </w:numPr>
+      </w:pPr>
+      <w:r>
+        <w:rPr>
+          <w:bdr w:val="single" w:sz="24" w:space="0" w:color="FF0000"/>
+        </w:rPr>
+        <w:t>Bug Fix</w:t>
+      </w:r>
+      <w:r>
+        <w:t xml:space="preserve"> [11.0</w:t>
+      </w:r>
+      <w:r>
+        <w:t>2</w:t>
+      </w:r>
+      <w:r>
+        <w:t>.0</w:t>
+      </w:r>
+      <w:r>
+        <w:t>1</w:t>
+      </w:r>
+      <w:r>
+        <w:t xml:space="preserve">] Fix bug in </w:t>
+      </w:r>
+      <w:r>
+        <w:rPr>
+          <w:rStyle w:val="RTiSWDocLiteralText"/>
+        </w:rPr>
+        <w:t>Read</w:t>
+      </w:r>
+      <w:r>
+        <w:rPr>
+          <w:rStyle w:val="RTiSWDocLiteralText"/>
+        </w:rPr>
+        <w:t>NrcsAwdb</w:t>
+      </w:r>
+      <w:r>
+        <w:rPr>
+          <w:rStyle w:val="RTiSWDocLiteralText"/>
+        </w:rPr>
+        <w:t>()</w:t>
+      </w:r>
+      <w:r>
+        <w:t xml:space="preserve"> command where forecast table dates were saved as strings even though table column was configured as a date/time</w:t>
+      </w:r>
+      <w:r>
+        <w:t xml:space="preserve"> – now use date/times for all</w:t>
+      </w:r>
+      <w:r>
+        <w:t>.</w:t>
+      </w:r>
+    </w:p>
+    <w:p>
+      <w:pPr>
+        <w:pStyle w:val="ListParagraph"/>
+        <w:numPr>
+          <w:ilvl w:val="0"/>
+          <w:numId w:val="17"/>
+        </w:numPr>
+      </w:pPr>
+      <w:r>
+        <w:rPr>
+          <w:bdr w:val="single" w:sz="24" w:space="0" w:color="FF0000"/>
+        </w:rPr>
+        <w:lastRenderedPageBreak/>
+        <w:t>Bug Fix</w:t>
+      </w:r>
+      <w:r>
+        <w:t xml:space="preserve"> [11.02.00] </w:t>
+      </w:r>
+      <w:r>
+        <w:t xml:space="preserve">Remove limitation that the </w:t>
+      </w:r>
+      <w:r>
+        <w:rPr>
+          <w:rStyle w:val="RTiSWDocLiteralText"/>
+        </w:rPr>
+        <w:t>ReadTableCellsFromExcel()</w:t>
+      </w:r>
+      <w:r>
+        <w:t xml:space="preserve"> command would not handle </w:t>
+      </w:r>
+      <w:r>
+        <w:t xml:space="preserve">Excel </w:t>
+      </w:r>
+      <w:r>
+        <w:t>date cells</w:t>
+      </w:r>
+      <w:r>
+        <w:t>.</w:t>
+      </w:r>
+    </w:p>
+    <w:p>
+      <w:pPr>
+        <w:pStyle w:val="ListParagraph"/>
+        <w:numPr>
+          <w:ilvl w:val="0"/>
+          <w:numId w:val="17"/>
+        </w:numPr>
+      </w:pPr>
+      <w:r>
+        <w:rPr>
           <w:bdr w:val="single" w:sz="24" w:space="0" w:color="3366FF"/>
         </w:rPr>
         <w:t>Change</w:t>
       </w:r>
       <w:r>
-        <w:t xml:space="preserve"> [11.03.01] The </w:t>
-      </w:r>
-      <w:r>
-        <w:rPr>
-          <w:rStyle w:val="RTiSWDocLiteralText"/>
-        </w:rPr>
-        <w:t>CopyTimeSeriesPropertiesToTable()</w:t>
+        <w:t xml:space="preserve"> [11.0</w:t>
+      </w:r>
+      <w:r>
+        <w:t>2</w:t>
+      </w:r>
+      <w:r>
+        <w:t xml:space="preserve">.00] The </w:t>
+      </w:r>
+      <w:r>
+        <w:rPr>
+          <w:rStyle w:val="RTiSWDocLiteralText"/>
+        </w:rPr>
+        <w:t>AppendFile()</w:t>
+      </w:r>
+      <w:r>
+        <w:t xml:space="preserve"> command now provides the </w:t>
+      </w:r>
+      <w:r>
+        <w:rPr>
+          <w:rStyle w:val="RTiSWDocLiteralText"/>
+        </w:rPr>
+        <w:t>Newline</w:t>
+      </w:r>
+      <w:r>
+        <w:t xml:space="preserve"> parameter to specify the newline for output files, necessary to ensure that automated tests work on different platforms.</w:t>
+      </w:r>
+    </w:p>
+    <w:p>
+      <w:pPr>
+        <w:pStyle w:val="ListParagraph"/>
+        <w:numPr>
+          <w:ilvl w:val="0"/>
+          <w:numId w:val="17"/>
+        </w:numPr>
+      </w:pPr>
+      <w:r>
+        <w:rPr>
+          <w:bdr w:val="single" w:sz="24" w:space="0" w:color="3366FF"/>
+        </w:rPr>
+        <w:t>Change</w:t>
+      </w:r>
+      <w:r>
+        <w:t xml:space="preserve"> [11.02.00] The </w:t>
+      </w:r>
+      <w:r>
+        <w:rPr>
+          <w:rStyle w:val="RTiSWDocLiteralText"/>
+        </w:rPr>
+        <w:t>CalculateTimeSerieStatistic()</w:t>
+      </w:r>
+      <w:r>
+        <w:t xml:space="preserve"> command now allows setting a time series property with the statistic value.  Table output is also handled better</w:t>
+      </w:r>
+      <w:r>
+        <w:t>.</w:t>
+      </w:r>
+    </w:p>
+    <w:p>
+      <w:pPr>
+        <w:pStyle w:val="ListParagraph"/>
+        <w:numPr>
+          <w:ilvl w:val="0"/>
+          <w:numId w:val="17"/>
+        </w:numPr>
+      </w:pPr>
+      <w:r>
+        <w:rPr>
+          <w:bdr w:val="single" w:sz="24" w:space="0" w:color="3366FF"/>
+        </w:rPr>
+        <w:t>Change</w:t>
+      </w:r>
+      <w:r>
+        <w:t xml:space="preserve"> [11.02.00] The </w:t>
+      </w:r>
+      <w:r>
+        <w:rPr>
+          <w:rStyle w:val="RTiSWDocLiteralText"/>
+        </w:rPr>
+        <w:t>FormatTableDateTime()</w:t>
+      </w:r>
+      <w:r>
+        <w:t xml:space="preserve"> command now handles an input column that contains a string version of the date/time.</w:t>
+      </w:r>
+    </w:p>
+    <w:p>
+      <w:pPr>
+        <w:pStyle w:val="ListParagraph"/>
+        <w:numPr>
+          <w:ilvl w:val="0"/>
+          <w:numId w:val="17"/>
+        </w:numPr>
+      </w:pPr>
+      <w:r>
+        <w:rPr>
+          <w:bdr w:val="single" w:sz="24" w:space="0" w:color="3366FF"/>
+        </w:rPr>
+        <w:t>Change</w:t>
+      </w:r>
+      <w:r>
+        <w:t xml:space="preserve"> [11.02.00] The </w:t>
+      </w:r>
+      <w:r>
+        <w:rPr>
+          <w:rStyle w:val="RTiSWDocLiteralText"/>
+        </w:rPr>
+        <w:t>If()</w:t>
+      </w:r>
+      <w:r>
+        <w:t xml:space="preserve"> command now allows comparing floating point numbers</w:t>
+      </w:r>
+      <w:r>
+        <w:t>, Booleans, and integers and the comparison can be forced to do a string comparison</w:t>
+      </w:r>
+      <w:r>
+        <w:t>.</w:t>
+      </w:r>
+    </w:p>
+    <w:p>
+      <w:pPr>
+        <w:pStyle w:val="ListParagraph"/>
+        <w:numPr>
+          <w:ilvl w:val="0"/>
+          <w:numId w:val="17"/>
+        </w:numPr>
+      </w:pPr>
+      <w:r>
+        <w:rPr>
+          <w:bdr w:val="single" w:sz="24" w:space="0" w:color="3366FF"/>
+        </w:rPr>
+        <w:t>Change</w:t>
+      </w:r>
+      <w:r>
+        <w:t xml:space="preserve"> [11.02.00] The </w:t>
+      </w:r>
+      <w:r>
+        <w:rPr>
+          <w:rStyle w:val="RTiSWDocLiteralText"/>
+        </w:rPr>
+        <w:t>ManipulateTableString()</w:t>
+      </w:r>
+      <w:r>
+        <w:t xml:space="preserve"> command now provides parameters to filter the rows to process.</w:t>
+      </w:r>
+    </w:p>
+    <w:p>
+      <w:pPr>
+        <w:pStyle w:val="ListParagraph"/>
+        <w:numPr>
+          <w:ilvl w:val="0"/>
+          <w:numId w:val="17"/>
+        </w:numPr>
+      </w:pPr>
+      <w:r>
+        <w:rPr>
+          <w:bdr w:val="single" w:sz="24" w:space="0" w:color="3366FF"/>
+        </w:rPr>
+        <w:t>Change</w:t>
+      </w:r>
+      <w:r>
+        <w:t xml:space="preserve"> [11.02.00] The </w:t>
+      </w:r>
+      <w:r>
+        <w:rPr>
+          <w:rStyle w:val="RTiSWDocLiteralText"/>
+        </w:rPr>
+        <w:t>NewEndOfMonthTSFromDayTS()</w:t>
+      </w:r>
+      <w:r>
+        <w:t xml:space="preserve"> command now accepts </w:t>
+      </w:r>
+      <w:r>
+        <w:rPr>
+          <w:rStyle w:val="RTiSWDocLiteralText"/>
+        </w:rPr>
+        <w:t>${Property}</w:t>
+      </w:r>
+      <w:r>
+        <w:t xml:space="preserve"> for the daily time series identifier parameter.</w:t>
+      </w:r>
+    </w:p>
+    <w:p>
+      <w:pPr>
+        <w:pStyle w:val="ListParagraph"/>
+        <w:numPr>
+          <w:ilvl w:val="0"/>
+          <w:numId w:val="17"/>
+        </w:numPr>
+      </w:pPr>
+      <w:r>
+        <w:rPr>
+          <w:bdr w:val="single" w:sz="24" w:space="0" w:color="3366FF"/>
+        </w:rPr>
+        <w:t>Change</w:t>
+      </w:r>
+      <w:r>
+        <w:t xml:space="preserve"> [11.02.00] The </w:t>
+      </w:r>
+      <w:r>
+        <w:rPr>
+          <w:rStyle w:val="RTiSWDocLiteralText"/>
+        </w:rPr>
+        <w:t>ReadDateValue()</w:t>
+      </w:r>
+      <w:r>
+        <w:t xml:space="preserve"> command now allows processor properties for the input period.</w:t>
+      </w:r>
+      <w:r>
+        <w:t xml:space="preserve">  The </w:t>
+      </w:r>
+      <w:r>
+        <w:rPr>
+          <w:rStyle w:val="RTiSWDocLiteralText"/>
+        </w:rPr>
+        <w:t>WriteDateValue()</w:t>
+      </w:r>
+      <w:r>
+        <w:t xml:space="preserve"> command now allows processor properties for the output period.  Both commands support the DateValue file 1.6 format, which adds support for time series properties and data flag descriptions.</w:t>
+      </w:r>
+    </w:p>
+    <w:p>
+      <w:pPr>
+        <w:pStyle w:val="ListParagraph"/>
+        <w:numPr>
+          <w:ilvl w:val="0"/>
+          <w:numId w:val="17"/>
+        </w:numPr>
+      </w:pPr>
+      <w:r>
+        <w:rPr>
+          <w:bdr w:val="single" w:sz="24" w:space="0" w:color="3366FF"/>
+        </w:rPr>
+        <w:t>Change</w:t>
+      </w:r>
+      <w:r>
+        <w:t xml:space="preserve"> [11.0</w:t>
+      </w:r>
+      <w:r>
+        <w:t>2</w:t>
+      </w:r>
+      <w:r>
+        <w:t>.0</w:t>
+      </w:r>
+      <w:r>
+        <w:t>2</w:t>
+      </w:r>
+      <w:r>
+        <w:t xml:space="preserve">] The </w:t>
+      </w:r>
+      <w:r>
+        <w:rPr>
+          <w:rStyle w:val="RTiSWDocLiteralText"/>
+        </w:rPr>
+        <w:t>ReadTableFromDataStore()</w:t>
+      </w:r>
+      <w:r>
+        <w:t xml:space="preserve"> command now provides the </w:t>
+      </w:r>
+      <w:r>
+        <w:rPr>
+          <w:rStyle w:val="RTiSWDocLiteralText"/>
+        </w:rPr>
+        <w:t>RowCountProperty</w:t>
+      </w:r>
+      <w:r>
+        <w:t xml:space="preserve"> parameter to set a property for the row count.</w:t>
+      </w:r>
+    </w:p>
+    <w:p>
+      <w:pPr>
+        <w:pStyle w:val="ListParagraph"/>
+        <w:numPr>
+          <w:ilvl w:val="0"/>
+          <w:numId w:val="17"/>
+        </w:numPr>
+      </w:pPr>
+      <w:r>
+        <w:rPr>
+          <w:bdr w:val="single" w:sz="24" w:space="0" w:color="3366FF"/>
+        </w:rPr>
+        <w:t>Change</w:t>
+      </w:r>
+      <w:r>
+        <w:t xml:space="preserve"> [11.02.00] The </w:t>
+      </w:r>
+      <w:r>
+        <w:rPr>
+          <w:rStyle w:val="RTiSWDocLiteralText"/>
+        </w:rPr>
+        <w:t>ReadTableFromExcel()</w:t>
+      </w:r>
+      <w:r>
+        <w:t xml:space="preserve"> command now provides the </w:t>
+      </w:r>
+      <w:r>
+        <w:rPr>
+          <w:rStyle w:val="RTiSWDocLiteralText"/>
+        </w:rPr>
+        <w:t>ColumnIncludeFilters</w:t>
+      </w:r>
+      <w:r>
+        <w:t xml:space="preserve"> parameter to filter which rows are read</w:t>
+      </w:r>
+      <w:r>
+        <w:t xml:space="preserve">, and </w:t>
+      </w:r>
+      <w:r>
+        <w:rPr>
+          <w:rStyle w:val="RTiSWDocLiteralText"/>
+        </w:rPr>
+        <w:t>ExcelDateTimeColumns</w:t>
+      </w:r>
+      <w:r>
+        <w:t xml:space="preserve"> and </w:t>
+      </w:r>
+      <w:r>
+        <w:rPr>
+          <w:rStyle w:val="RTiSWDocLiteralText"/>
+        </w:rPr>
+        <w:t>ExcelTextColumns</w:t>
+      </w:r>
+      <w:r>
+        <w:t xml:space="preserve"> to specify how to handle data types.</w:t>
+      </w:r>
+    </w:p>
+    <w:p>
+      <w:pPr>
+        <w:pStyle w:val="ListParagraph"/>
+        <w:numPr>
+          <w:ilvl w:val="0"/>
+          <w:numId w:val="17"/>
+        </w:numPr>
+      </w:pPr>
+      <w:r>
+        <w:rPr>
+          <w:bdr w:val="single" w:sz="24" w:space="0" w:color="3366FF"/>
+        </w:rPr>
+        <w:t>Change</w:t>
+      </w:r>
+      <w:r>
+        <w:t xml:space="preserve"> [11.02.00] The </w:t>
+      </w:r>
+      <w:r>
+        <w:rPr>
+          <w:rStyle w:val="RTiSWDocLiteralText"/>
+        </w:rPr>
+        <w:t>SetFromTS()</w:t>
+      </w:r>
+      <w:r>
+        <w:t xml:space="preserve"> command now allows a set flag to be specified and the set period can be specified using </w:t>
+      </w:r>
+      <w:r>
+        <w:rPr>
+          <w:rStyle w:val="RTiSWDocLiteralText"/>
+        </w:rPr>
+        <w:t>${Property}</w:t>
+      </w:r>
+      <w:r>
+        <w:t xml:space="preserve"> notation.</w:t>
+      </w:r>
+    </w:p>
+    <w:p>
+      <w:pPr>
+        <w:pStyle w:val="ListParagraph"/>
+        <w:numPr>
+          <w:ilvl w:val="0"/>
+          <w:numId w:val="17"/>
+        </w:numPr>
+      </w:pPr>
+      <w:r>
+        <w:rPr>
+          <w:bdr w:val="single" w:sz="24" w:space="0" w:color="3366FF"/>
+        </w:rPr>
+        <w:t>Change</w:t>
+      </w:r>
+      <w:r>
+        <w:t xml:space="preserve"> [11.02.00] The </w:t>
+      </w:r>
+      <w:r>
+        <w:rPr>
+          <w:rStyle w:val="RTiSWDocLiteralText"/>
+        </w:rPr>
+        <w:t>SetInputPeriod()</w:t>
+      </w:r>
+      <w:r>
+        <w:t xml:space="preserve"> command now supports </w:t>
+      </w:r>
+      <w:r>
+        <w:rPr>
+          <w:rStyle w:val="RTiSWDocLiteralText"/>
+        </w:rPr>
+        <w:t>${Property}</w:t>
+      </w:r>
+      <w:r>
+        <w:t xml:space="preserve"> notation.</w:t>
+      </w:r>
+    </w:p>
+    <w:p>
+      <w:pPr>
+        <w:pStyle w:val="ListParagraph"/>
+        <w:numPr>
+          <w:ilvl w:val="0"/>
+          <w:numId w:val="17"/>
+        </w:numPr>
+      </w:pPr>
+      <w:r>
+        <w:rPr>
+          <w:bdr w:val="single" w:sz="24" w:space="0" w:color="3366FF"/>
+        </w:rPr>
+        <w:t>Change</w:t>
+      </w:r>
+      <w:r>
+        <w:t xml:space="preserve"> [11.02.00] The </w:t>
+      </w:r>
+      <w:r>
+        <w:rPr>
+          <w:rStyle w:val="RTiSWDocLiteralText"/>
+        </w:rPr>
+        <w:t>SetOutputPeriod()</w:t>
+      </w:r>
+      <w:r>
+        <w:t xml:space="preserve"> command now supports </w:t>
+      </w:r>
+      <w:r>
+        <w:rPr>
+          <w:rStyle w:val="RTiSWDocLiteralText"/>
+        </w:rPr>
+        <w:t>${Property}</w:t>
+      </w:r>
+      <w:r>
+        <w:t xml:space="preserve"> notation.</w:t>
+      </w:r>
+    </w:p>
+    <w:p>
+      <w:pPr>
+        <w:pStyle w:val="ListParagraph"/>
+        <w:numPr>
+          <w:ilvl w:val="0"/>
+          <w:numId w:val="17"/>
+        </w:numPr>
+      </w:pPr>
+      <w:r>
+        <w:rPr>
+          <w:bdr w:val="single" w:sz="24" w:space="0" w:color="3366FF"/>
+        </w:rPr>
+        <w:t>Change</w:t>
+      </w:r>
+      <w:r>
+        <w:t xml:space="preserve"> [11.02.00] The </w:t>
+      </w:r>
+      <w:r>
+        <w:rPr>
+          <w:rStyle w:val="RTiSWDocLiteralText"/>
+        </w:rPr>
+        <w:t>SetProperty()</w:t>
+      </w:r>
+      <w:r>
+        <w:t xml:space="preserve"> command now allows Boolean values.</w:t>
+      </w:r>
+    </w:p>
+    <w:p>
+      <w:pPr>
+        <w:pStyle w:val="ListParagraph"/>
+        <w:numPr>
+          <w:ilvl w:val="0"/>
+          <w:numId w:val="17"/>
+        </w:numPr>
+      </w:pPr>
+      <w:r>
+        <w:rPr>
+          <w:bdr w:val="single" w:sz="24" w:space="0" w:color="3366FF"/>
+        </w:rPr>
+        <w:t>Change</w:t>
+      </w:r>
+      <w:r>
+        <w:t xml:space="preserve"> [11.02.00] The </w:t>
+      </w:r>
+      <w:r>
+        <w:rPr>
+          <w:rStyle w:val="RTiSWDocLiteralText"/>
+        </w:rPr>
+        <w:t>WritePropertiesToFile()</w:t>
+      </w:r>
+      <w:r>
+        <w:t xml:space="preserve"> command now allows wildcards to match property names.</w:t>
+      </w:r>
+    </w:p>
+    <w:p>
+      <w:pPr>
+        <w:pStyle w:val="ListParagraph"/>
+        <w:numPr>
+          <w:ilvl w:val="0"/>
+          <w:numId w:val="17"/>
+        </w:numPr>
+      </w:pPr>
+      <w:r>
+        <w:rPr>
+          <w:bdr w:val="single" w:sz="24" w:space="0" w:color="3366FF"/>
+        </w:rPr>
+        <w:t>Change</w:t>
+      </w:r>
+      <w:r>
+        <w:t xml:space="preserve"> [11.02.03] The </w:t>
+      </w:r>
+      <w:r>
+        <w:rPr>
+          <w:rStyle w:val="RTiSWDocLiteralText"/>
+        </w:rPr>
+        <w:t>WritePropertiesToFile()</w:t>
       </w:r>
       <w:r>
         <w:t xml:space="preserve"> command </w:t>
@@ -7046,10 +8119,10 @@
         <w:rPr>
           <w:rStyle w:val="RTiSWDocLiteralText"/>
         </w:rPr>
-        <w:t>PropertyNames</w:t>
-      </w:r>
-      <w:r>
-        <w:t xml:space="preserve"> parameter has been changed to </w:t>
+        <w:t>IncludeProperty</w:t>
+      </w:r>
+      <w:r>
+        <w:t xml:space="preserve"> has been changed to </w:t>
       </w:r>
       <w:r>
         <w:rPr>
@@ -7058,7 +8131,7 @@
         <w:t>IncludeProperties</w:t>
       </w:r>
       <w:r>
-        <w:t>, backward compatible.</w:t>
+        <w:t>.</w:t>
       </w:r>
     </w:p>
     <w:p>
@@ -7071,12 +8144,723 @@
       </w:pPr>
       <w:r>
         <w:rPr>
+          <w:bdr w:val="single" w:sz="24" w:space="0" w:color="00FF00"/>
+        </w:rPr>
+        <w:t>New Feature</w:t>
+      </w:r>
+      <w:r>
+        <w:t xml:space="preserve"> [11.02.00] The </w:t>
+      </w:r>
+      <w:r>
+        <w:rPr>
+          <w:rStyle w:val="RTiSWDocLiteralText"/>
+        </w:rPr>
+        <w:t>ProgramVersionString</w:t>
+      </w:r>
+      <w:r>
+        <w:t xml:space="preserve"> and </w:t>
+      </w:r>
+      <w:r>
+        <w:rPr>
+          <w:rStyle w:val="RTiSWDocLiteralText"/>
+        </w:rPr>
+        <w:t>ProgramVersionNumber</w:t>
+      </w:r>
+      <w:r>
+        <w:t xml:space="preserve"> processor properties are now set.  These can be used to handle logic in command files when multiple versions of TSTool may be used.  Use the </w:t>
+      </w:r>
+      <w:r>
+        <w:rPr>
+          <w:rStyle w:val="RTiSWDocLiteralText"/>
+        </w:rPr>
+        <w:t>If()</w:t>
+      </w:r>
+      <w:r>
+        <w:t xml:space="preserve"> command to check the property.</w:t>
+      </w:r>
+    </w:p>
+    <w:p>
+      <w:pPr>
+        <w:pStyle w:val="ListParagraph"/>
+        <w:numPr>
+          <w:ilvl w:val="0"/>
+          <w:numId w:val="17"/>
+        </w:numPr>
+      </w:pPr>
+      <w:r>
+        <w:rPr>
+          <w:bdr w:val="single" w:sz="24" w:space="0" w:color="00FF00"/>
+        </w:rPr>
+        <w:t>New Feature</w:t>
+      </w:r>
+      <w:r>
+        <w:t xml:space="preserve"> [11.02.00] The </w:t>
+      </w:r>
+      <w:r>
+        <w:rPr>
+          <w:rStyle w:val="RTiSWDocLiteralText"/>
+        </w:rPr>
+        <w:t>ReadPropertiesFromExcel()</w:t>
+      </w:r>
+      <w:r>
+        <w:t xml:space="preserve"> command has been added.</w:t>
+      </w:r>
+    </w:p>
+    <w:p>
+      <w:pPr>
+        <w:pStyle w:val="ListParagraph"/>
+        <w:numPr>
+          <w:ilvl w:val="0"/>
+          <w:numId w:val="17"/>
+        </w:numPr>
+      </w:pPr>
+      <w:r>
+        <w:rPr>
+          <w:bdr w:val="single" w:sz="24" w:space="0" w:color="00FF00"/>
+        </w:rPr>
+        <w:t>New Feature</w:t>
+      </w:r>
+      <w:r>
+        <w:t xml:space="preserve"> [11.02.02] The </w:t>
+      </w:r>
+      <w:r>
+        <w:rPr>
+          <w:rStyle w:val="RTiSWDocLiteralText"/>
+        </w:rPr>
+        <w:t>SetTimeSeriesValuesFromTable()</w:t>
+      </w:r>
+      <w:r>
+        <w:t xml:space="preserve"> command has been added.</w:t>
+      </w:r>
+    </w:p>
+    <w:p>
+      <w:pPr>
+        <w:pStyle w:val="ListParagraph"/>
+        <w:numPr>
+          <w:ilvl w:val="0"/>
+          <w:numId w:val="17"/>
+        </w:numPr>
+      </w:pPr>
+      <w:r>
+        <w:rPr>
+          <w:bdr w:val="single" w:sz="24" w:space="0" w:color="00FF00"/>
+        </w:rPr>
+        <w:t>New Feature</w:t>
+      </w:r>
+      <w:r>
+        <w:t xml:space="preserve"> [11.02.00] The </w:t>
+      </w:r>
+      <w:r>
+        <w:rPr>
+          <w:rStyle w:val="RTiSWDocLiteralText"/>
+        </w:rPr>
+        <w:t>WriteTimeSeriesPropertiesToFile()</w:t>
+      </w:r>
+      <w:r>
+        <w:t xml:space="preserve"> command has been added.</w:t>
+      </w:r>
+    </w:p>
+    <w:p/>
+    <w:p>
+      <w:pPr>
+        <w:pStyle w:val="Heading2"/>
+      </w:pPr>
+      <w:r>
+        <w:t>Changes in Version 11.01.00</w:t>
+      </w:r>
+    </w:p>
+    <w:p/>
+    <w:p>
+      <w:pPr>
+        <w:pStyle w:val="ListParagraph"/>
+        <w:numPr>
+          <w:ilvl w:val="0"/>
+          <w:numId w:val="17"/>
+        </w:numPr>
+      </w:pPr>
+      <w:r>
+        <w:rPr>
           <w:bdr w:val="single" w:sz="24" w:space="0" w:color="3366FF"/>
         </w:rPr>
         <w:t>Change</w:t>
       </w:r>
       <w:r>
-        <w:t xml:space="preserve"> [11.03.01] The </w:t>
+        <w:t xml:space="preserve"> [11.01.00] The </w:t>
+      </w:r>
+      <w:r>
+        <w:rPr>
+          <w:rStyle w:val="RTiSWDocLiteralText"/>
+        </w:rPr>
+        <w:t>InsertTableColumn()</w:t>
+      </w:r>
+      <w:r>
+        <w:t xml:space="preserve"> command now provides </w:t>
+      </w:r>
+      <w:r>
+        <w:t>the</w:t>
+      </w:r>
+      <w:r>
+        <w:t xml:space="preserve"> </w:t>
+      </w:r>
+      <w:r>
+        <w:rPr>
+          <w:rStyle w:val="RTiSWDocLiteralText"/>
+        </w:rPr>
+        <w:t>InitialValue</w:t>
+      </w:r>
+      <w:r>
+        <w:t xml:space="preserve"> parameter to set the initial value in the column.</w:t>
+      </w:r>
+    </w:p>
+    <w:p>
+      <w:pPr>
+        <w:pStyle w:val="ListParagraph"/>
+        <w:numPr>
+          <w:ilvl w:val="0"/>
+          <w:numId w:val="17"/>
+        </w:numPr>
+      </w:pPr>
+      <w:r>
+        <w:rPr>
+          <w:bdr w:val="single" w:sz="24" w:space="0" w:color="3366FF"/>
+        </w:rPr>
+        <w:t>Change</w:t>
+      </w:r>
+      <w:r>
+        <w:t xml:space="preserve"> [11.01.00] The ReclamationHDB datastore configuration file now supports the </w:t>
+      </w:r>
+      <w:r>
+        <w:rPr>
+          <w:rStyle w:val="RTiSWDocLiteralText"/>
+        </w:rPr>
+        <w:t>ResultSetFetchSize</w:t>
+      </w:r>
+      <w:r>
+        <w:t xml:space="preserve"> and </w:t>
+      </w:r>
+      <w:r>
+        <w:rPr>
+          <w:rStyle w:val="RTiSWDocLiteralText"/>
+        </w:rPr>
+        <w:t>WriteToHDBInsertStateMentMax</w:t>
+      </w:r>
+      <w:r>
+        <w:t xml:space="preserve"> parameter to optimize performance.   The default value for </w:t>
+      </w:r>
+      <w:r>
+        <w:rPr>
+          <w:rStyle w:val="RTiSWDocLiteralText"/>
+        </w:rPr>
+        <w:t>ReadNHourEndDateTime</w:t>
+      </w:r>
+      <w:r>
+        <w:t xml:space="preserve"> is now</w:t>
+      </w:r>
+      <w:r>
+        <w:t xml:space="preserve"> </w:t>
+      </w:r>
+      <w:r>
+        <w:rPr>
+          <w:rStyle w:val="RTiSWDocLiteralText"/>
+        </w:rPr>
+        <w:t>StartDateTimePlusInterval</w:t>
+      </w:r>
+      <w:r>
+        <w:t>, which is appropriate for the current HDB.</w:t>
+      </w:r>
+    </w:p>
+    <w:p>
+      <w:pPr>
+        <w:pStyle w:val="ListParagraph"/>
+        <w:numPr>
+          <w:ilvl w:val="0"/>
+          <w:numId w:val="17"/>
+        </w:numPr>
+      </w:pPr>
+      <w:r>
+        <w:rPr>
+          <w:bdr w:val="single" w:sz="24" w:space="0" w:color="3366FF"/>
+        </w:rPr>
+        <w:t>Change</w:t>
+      </w:r>
+      <w:r>
+        <w:t xml:space="preserve"> [11.01.00] The </w:t>
+      </w:r>
+      <w:r>
+        <w:rPr>
+          <w:rStyle w:val="RTiSWDocLiteralText"/>
+        </w:rPr>
+        <w:t>WritePropertiesToFile()</w:t>
+      </w:r>
+      <w:r>
+        <w:t xml:space="preserve"> command now provides the </w:t>
+      </w:r>
+      <w:r>
+        <w:rPr>
+          <w:rStyle w:val="RTiSWDocLiteralText"/>
+        </w:rPr>
+        <w:t>SortOrder</w:t>
+      </w:r>
+      <w:r>
+        <w:t xml:space="preserve"> parameter to sort properties for output.  Build-in and user properties are fully supported.</w:t>
+      </w:r>
+    </w:p>
+    <w:p>
+      <w:pPr>
+        <w:numPr>
+          <w:ilvl w:val="0"/>
+          <w:numId w:val="17"/>
+        </w:numPr>
+      </w:pPr>
+      <w:r>
+        <w:rPr>
+          <w:bdr w:val="single" w:sz="24" w:space="0" w:color="00FF00"/>
+        </w:rPr>
+        <w:t>New Feature</w:t>
+      </w:r>
+      <w:r>
+        <w:t xml:space="preserve"> [11.01.00] The ReclamationHDB datastore </w:t>
+      </w:r>
+      <w:r>
+        <w:rPr>
+          <w:rStyle w:val="RTiSWDocLiteralText"/>
+        </w:rPr>
+        <w:t>SystemLogin</w:t>
+      </w:r>
+      <w:r>
+        <w:t xml:space="preserve"> and </w:t>
+      </w:r>
+      <w:r>
+        <w:rPr>
+          <w:rStyle w:val="RTiSWDocLiteralText"/>
+        </w:rPr>
+        <w:t>SystemPassword</w:t>
+      </w:r>
+      <w:r>
+        <w:t xml:space="preserve"> properties can now be set to </w:t>
+      </w:r>
+      <w:r>
+        <w:rPr>
+          <w:rStyle w:val="RTiSWDocLiteralText"/>
+        </w:rPr>
+        <w:t>Prompt</w:t>
+      </w:r>
+      <w:r>
+        <w:t xml:space="preserve"> to cause a dialog to be shown when TSTool starts.  The login can also be changed using the </w:t>
+      </w:r>
+      <w:r>
+        <w:rPr>
+          <w:rStyle w:val="RTiSWDocGUIReference"/>
+        </w:rPr>
+        <w:t>File…Open…ReclamationHDB</w:t>
+      </w:r>
+      <w:r>
+        <w:t xml:space="preserve"> menu.  Database connections that timeout due to non-use now are reconnected automatically.</w:t>
+      </w:r>
+    </w:p>
+    <w:p>
+      <w:pPr>
+        <w:pStyle w:val="ListParagraph"/>
+        <w:numPr>
+          <w:ilvl w:val="0"/>
+          <w:numId w:val="17"/>
+        </w:numPr>
+      </w:pPr>
+      <w:r>
+        <w:rPr>
+          <w:bdr w:val="single" w:sz="24" w:space="0" w:color="00FF00"/>
+        </w:rPr>
+        <w:t>New Feature</w:t>
+      </w:r>
+      <w:r>
+        <w:t xml:space="preserve"> [11.01.00] Added the </w:t>
+      </w:r>
+      <w:r>
+        <w:rPr>
+          <w:rStyle w:val="RTiSWDocLiteralText"/>
+        </w:rPr>
+        <w:t>ReadPropertiesFromExcel()</w:t>
+      </w:r>
+      <w:r>
+        <w:t xml:space="preserve"> command.</w:t>
+      </w:r>
+    </w:p>
+    <w:p/>
+    <w:p>
+      <w:pPr>
+        <w:pStyle w:val="Heading2"/>
+      </w:pPr>
+      <w:r>
+        <w:t>Changes in Version 1</w:t>
+      </w:r>
+      <w:r>
+        <w:t>1</w:t>
+      </w:r>
+      <w:r>
+        <w:t>.</w:t>
+      </w:r>
+      <w:r>
+        <w:t>00</w:t>
+      </w:r>
+      <w:r>
+        <w:t>.00</w:t>
+      </w:r>
+    </w:p>
+    <w:p/>
+    <w:p>
+      <w:pPr>
+        <w:numPr>
+          <w:ilvl w:val="0"/>
+          <w:numId w:val="1"/>
+        </w:numPr>
+      </w:pPr>
+      <w:r>
+        <w:rPr>
+          <w:bdr w:val="single" w:sz="24" w:space="0" w:color="FF0000"/>
+        </w:rPr>
+        <w:t>Bug Fix</w:t>
+      </w:r>
+      <w:r>
+        <w:t xml:space="preserve"> [1</w:t>
+      </w:r>
+      <w:r>
+        <w:t>1</w:t>
+      </w:r>
+      <w:r>
+        <w:t>.</w:t>
+      </w:r>
+      <w:r>
+        <w:t>00</w:t>
+      </w:r>
+      <w:r>
+        <w:t xml:space="preserve">.00] Fix bug where </w:t>
+      </w:r>
+      <w:r>
+        <w:rPr>
+          <w:rStyle w:val="RTiSWDocLiteralText"/>
+        </w:rPr>
+        <w:t>Cummulate</w:t>
+      </w:r>
+      <w:r>
+        <w:rPr>
+          <w:rStyle w:val="RTiSWDocLiteralText"/>
+        </w:rPr>
+        <w:t>(</w:t>
+      </w:r>
+      <w:r>
+        <w:rPr>
+          <w:rStyle w:val="RTiSWDocLiteralText"/>
+        </w:rPr>
+        <w:t>…,ResetValue=DataValue,…</w:t>
+      </w:r>
+      <w:r>
+        <w:rPr>
+          <w:rStyle w:val="RTiSWDocLiteralText"/>
+        </w:rPr>
+        <w:t>)</w:t>
+      </w:r>
+      <w:r>
+        <w:t xml:space="preserve"> parameter was not being handled and the first value in each output year was set to zero.</w:t>
+      </w:r>
+    </w:p>
+    <w:p>
+      <w:pPr>
+        <w:numPr>
+          <w:ilvl w:val="0"/>
+          <w:numId w:val="1"/>
+        </w:numPr>
+      </w:pPr>
+      <w:r>
+        <w:rPr>
+          <w:bdr w:val="single" w:sz="24" w:space="0" w:color="FF0000"/>
+        </w:rPr>
+        <w:t>Bug Fix</w:t>
+      </w:r>
+      <w:r>
+        <w:t xml:space="preserve"> [11.00.00] Fixed bug in HydroBase daily diversion read code.  Years after a full blank year also were skipped and the carry forward processing during the year did not occur.</w:t>
+      </w:r>
+    </w:p>
+    <w:p>
+      <w:pPr>
+        <w:numPr>
+          <w:ilvl w:val="0"/>
+          <w:numId w:val="1"/>
+        </w:numPr>
+      </w:pPr>
+      <w:r>
+        <w:rPr>
+          <w:bdr w:val="single" w:sz="24" w:space="0" w:color="FF0000"/>
+        </w:rPr>
+        <w:t>Bug Fix</w:t>
+      </w:r>
+      <w:r>
+        <w:t xml:space="preserve"> [11.00.00] The </w:t>
+      </w:r>
+      <w:r>
+        <w:rPr>
+          <w:rStyle w:val="RTiSWDocLiteralText"/>
+        </w:rPr>
+        <w:t>F</w:t>
+      </w:r>
+      <w:r>
+        <w:rPr>
+          <w:rStyle w:val="RTiSWDocLiteralText"/>
+        </w:rPr>
+        <w:t>illRepeat</w:t>
+      </w:r>
+      <w:r>
+        <w:rPr>
+          <w:rStyle w:val="RTiSWDocLiteralText"/>
+        </w:rPr>
+        <w:t>()</w:t>
+      </w:r>
+      <w:r>
+        <w:t xml:space="preserve"> command editor was not saving the </w:t>
+      </w:r>
+      <w:r>
+        <w:rPr>
+          <w:rStyle w:val="RTiSWDocLiteralText"/>
+        </w:rPr>
+        <w:t>TSList</w:t>
+      </w:r>
+      <w:r>
+        <w:t xml:space="preserve"> parameter in the command string.</w:t>
+      </w:r>
+    </w:p>
+    <w:p>
+      <w:pPr>
+        <w:numPr>
+          <w:ilvl w:val="0"/>
+          <w:numId w:val="1"/>
+        </w:numPr>
+      </w:pPr>
+      <w:r>
+        <w:rPr>
+          <w:bdr w:val="single" w:sz="24" w:space="0" w:color="FF0000"/>
+        </w:rPr>
+        <w:t>Bug Fix</w:t>
+      </w:r>
+      <w:r>
+        <w:t xml:space="preserve"> [11.00.00] The </w:t>
+      </w:r>
+      <w:r>
+        <w:rPr>
+          <w:rStyle w:val="RTiSWDocLiteralText"/>
+        </w:rPr>
+        <w:t>F</w:t>
+      </w:r>
+      <w:r>
+        <w:rPr>
+          <w:rStyle w:val="RTiSWDocLiteralText"/>
+        </w:rPr>
+        <w:t>illUsingDiversionComments</w:t>
+      </w:r>
+      <w:r>
+        <w:rPr>
+          <w:rStyle w:val="RTiSWDocLiteralText"/>
+        </w:rPr>
+        <w:t>()</w:t>
+      </w:r>
+      <w:r>
+        <w:t xml:space="preserve"> command used with HydroBase was filling missing data in the whole period with zeros when CIU was </w:t>
+      </w:r>
+      <w:r>
+        <w:rPr>
+          <w:rStyle w:val="RTiSWDocLiteralText"/>
+        </w:rPr>
+        <w:t>H</w:t>
+      </w:r>
+      <w:r>
+        <w:t xml:space="preserve">, </w:t>
+      </w:r>
+      <w:r>
+        <w:rPr>
+          <w:rStyle w:val="RTiSWDocLiteralText"/>
+        </w:rPr>
+        <w:t>I</w:t>
+      </w:r>
+      <w:r>
+        <w:t xml:space="preserve">, or </w:t>
+      </w:r>
+      <w:r>
+        <w:rPr>
+          <w:rStyle w:val="RTiSWDocLiteralText"/>
+        </w:rPr>
+        <w:t>N</w:t>
+      </w:r>
+      <w:r>
+        <w:t xml:space="preserve">.  Handling of flags has been improved.  </w:t>
+      </w:r>
+      <w:r>
+        <w:t xml:space="preserve">Filling was ignoring </w:t>
+      </w:r>
+      <w:r>
+        <w:rPr>
+          <w:rStyle w:val="RTiSWDocLiteralText"/>
+        </w:rPr>
+        <w:t>DivClass</w:t>
+      </w:r>
+      <w:r>
+        <w:t xml:space="preserve"> and </w:t>
+      </w:r>
+      <w:r>
+        <w:rPr>
+          <w:rStyle w:val="RTiSWDocLiteralText"/>
+        </w:rPr>
+        <w:t>RelClass</w:t>
+      </w:r>
+      <w:r>
+        <w:t xml:space="preserve"> time series.  </w:t>
+      </w:r>
+      <w:r>
+        <w:t xml:space="preserve">The command editor has been </w:t>
+      </w:r>
+      <w:r>
+        <w:t>restructured to be more clear</w:t>
+      </w:r>
+      <w:r>
+        <w:t>.</w:t>
+      </w:r>
+    </w:p>
+    <w:p>
+      <w:pPr>
+        <w:numPr>
+          <w:ilvl w:val="0"/>
+          <w:numId w:val="1"/>
+        </w:numPr>
+      </w:pPr>
+      <w:r>
+        <w:rPr>
+          <w:bdr w:val="single" w:sz="24" w:space="0" w:color="FF0000"/>
+        </w:rPr>
+        <w:t>Bug Fix</w:t>
+      </w:r>
+      <w:r>
+        <w:t xml:space="preserve"> [11.00.00] The </w:t>
+      </w:r>
+      <w:r>
+        <w:rPr>
+          <w:rStyle w:val="RTiSWDocLiteralText"/>
+        </w:rPr>
+        <w:t>FormatTableString()</w:t>
+      </w:r>
+      <w:r>
+        <w:t xml:space="preserve"> command now supports formatting syntax like </w:t>
+      </w:r>
+      <w:r>
+        <w:rPr>
+          <w:rStyle w:val="RTiSWDocLiteralText"/>
+        </w:rPr>
+        <w:t>%05.1f</w:t>
+      </w:r>
+      <w:r>
+        <w:t xml:space="preserve"> to pad floating point number output with leading zeros.  This is a global change for </w:t>
+      </w:r>
+      <w:r>
+        <w:t>all features that perform similar formatting</w:t>
+      </w:r>
+      <w:r>
+        <w:t>.</w:t>
+      </w:r>
+    </w:p>
+    <w:p>
+      <w:pPr>
+        <w:numPr>
+          <w:ilvl w:val="0"/>
+          <w:numId w:val="1"/>
+        </w:numPr>
+      </w:pPr>
+      <w:r>
+        <w:rPr>
+          <w:bdr w:val="single" w:sz="24" w:space="0" w:color="FF0000"/>
+        </w:rPr>
+        <w:t>Bug Fix</w:t>
+      </w:r>
+      <w:r>
+        <w:t xml:space="preserve"> [11.00.00] Fix bug in HEC-DSS code where new location type part of TSID was not handled.  The location type is now equivalent to the A part in the HEC-DSS path.</w:t>
+      </w:r>
+    </w:p>
+    <w:p>
+      <w:pPr>
+        <w:numPr>
+          <w:ilvl w:val="0"/>
+          <w:numId w:val="1"/>
+        </w:numPr>
+      </w:pPr>
+      <w:r>
+        <w:rPr>
+          <w:bdr w:val="single" w:sz="24" w:space="0" w:color="FF0000"/>
+        </w:rPr>
+        <w:t>Bug Fix</w:t>
+      </w:r>
+      <w:r>
+        <w:t xml:space="preserve"> [1</w:t>
+      </w:r>
+      <w:r>
+        <w:t>1</w:t>
+      </w:r>
+      <w:r>
+        <w:t>.</w:t>
+      </w:r>
+      <w:r>
+        <w:t>00</w:t>
+      </w:r>
+      <w:r>
+        <w:t>.00] Fix bug where time series for HydroBase structures were listed in the main TSTool interface using longitude for latitude.</w:t>
+      </w:r>
+    </w:p>
+    <w:p>
+      <w:pPr>
+        <w:numPr>
+          <w:ilvl w:val="0"/>
+          <w:numId w:val="1"/>
+        </w:numPr>
+      </w:pPr>
+      <w:r>
+        <w:rPr>
+          <w:bdr w:val="single" w:sz="24" w:space="0" w:color="3366FF"/>
+        </w:rPr>
+        <w:t>Change</w:t>
+      </w:r>
+      <w:r>
+        <w:t xml:space="preserve"> [11.00.00] Upgrade from Java 6 to Java 7.</w:t>
+      </w:r>
+      <w:r>
+        <w:t xml:space="preserve">  Java 6 is no longer being supported by Oracle and Java 7 provides performance increases and many enhancements.</w:t>
+      </w:r>
+    </w:p>
+    <w:p>
+      <w:pPr>
+        <w:numPr>
+          <w:ilvl w:val="0"/>
+          <w:numId w:val="1"/>
+        </w:numPr>
+      </w:pPr>
+      <w:r>
+        <w:rPr>
+          <w:bdr w:val="single" w:sz="24" w:space="0" w:color="3366FF"/>
+        </w:rPr>
+        <w:t>Change</w:t>
+      </w:r>
+      <w:r>
+        <w:t xml:space="preserve"> [11.00.00] Upgrade Freemarker templating library from version 2.3.15 to version 2.3.21.  There are many enhancements and in particular error messages are more user-friendly.</w:t>
+      </w:r>
+    </w:p>
+    <w:p>
+      <w:pPr>
+        <w:numPr>
+          <w:ilvl w:val="0"/>
+          <w:numId w:val="1"/>
+        </w:numPr>
+      </w:pPr>
+      <w:r>
+        <w:rPr>
+          <w:bdr w:val="single" w:sz="24" w:space="0" w:color="3366FF"/>
+        </w:rPr>
+        <w:t>Change</w:t>
+      </w:r>
+      <w:r>
+        <w:t xml:space="preserve"> [11.00.00] The </w:t>
       </w:r>
       <w:r>
         <w:rPr>
@@ -7085,436 +8869,14 @@
         <w:t>For()</w:t>
       </w:r>
       <w:r>
-        <w:t xml:space="preserve"> command can now be nested.  Command status messages are accumulated on each command regardless of how many loops</w:t>
-      </w:r>
-      <w:r>
-        <w:t xml:space="preserve"> for commands updated to handle properties above.</w:t>
-      </w:r>
-    </w:p>
-    <w:p>
-      <w:pPr>
-        <w:pStyle w:val="ListParagraph"/>
-        <w:numPr>
-          <w:ilvl w:val="0"/>
-          <w:numId w:val="17"/>
-        </w:numPr>
-      </w:pPr>
-      <w:r>
-        <w:rPr>
-          <w:bdr w:val="single" w:sz="24" w:space="0" w:color="3366FF"/>
-        </w:rPr>
-        <w:t>Change</w:t>
-      </w:r>
-      <w:r>
-        <w:t xml:space="preserve"> [11.03.06] The </w:t>
-      </w:r>
-      <w:r>
-        <w:rPr>
-          <w:rStyle w:val="RTiSWDocLiteralText"/>
-        </w:rPr>
-        <w:t>ReadTableFromExcel()</w:t>
-      </w:r>
-      <w:r>
-        <w:t xml:space="preserve"> command now provides the </w:t>
-      </w:r>
-      <w:r>
-        <w:rPr>
-          <w:rStyle w:val="RTiSWDocLiteralText"/>
-        </w:rPr>
-        <w:t>RowCountProperty</w:t>
-      </w:r>
-      <w:r>
-        <w:t xml:space="preserve"> parameter to set the rows read, useful for error handling.</w:t>
-      </w:r>
-    </w:p>
-    <w:p>
-      <w:pPr>
-        <w:pStyle w:val="ListParagraph"/>
-        <w:numPr>
-          <w:ilvl w:val="0"/>
-          <w:numId w:val="17"/>
-        </w:numPr>
-      </w:pPr>
-      <w:r>
-        <w:rPr>
-          <w:bdr w:val="single" w:sz="24" w:space="0" w:color="3366FF"/>
-        </w:rPr>
-        <w:t>Change</w:t>
-      </w:r>
-      <w:r>
-        <w:t xml:space="preserve"> [11.03.02] The </w:t>
-      </w:r>
-      <w:r>
-        <w:rPr>
-          <w:rStyle w:val="RTiSWDocLiteralText"/>
-        </w:rPr>
-        <w:t>ReadTimeSeriesList()</w:t>
-      </w:r>
-      <w:r>
-        <w:t xml:space="preserve"> command has been updated to have </w:t>
-      </w:r>
-      <w:r>
-        <w:rPr>
-          <w:rStyle w:val="RTiSWDocLiteralText"/>
-        </w:rPr>
-        <w:t>TimeSeriesDefaultCountProperty</w:t>
-      </w:r>
-      <w:r>
-        <w:t xml:space="preserve"> and </w:t>
-      </w:r>
-      <w:r>
-        <w:rPr>
-          <w:rStyle w:val="RTiSWDocLiteralText"/>
-        </w:rPr>
-        <w:t>TimeSeriesReadCountProperty</w:t>
-      </w:r>
-      <w:r>
-        <w:t xml:space="preserve"> paramete</w:t>
-      </w:r>
-      <w:r>
-        <w:t>rs to help with error handling.</w:t>
-      </w:r>
-    </w:p>
-    <w:p>
-      <w:pPr>
-        <w:pStyle w:val="ListParagraph"/>
-        <w:numPr>
-          <w:ilvl w:val="0"/>
-          <w:numId w:val="17"/>
-        </w:numPr>
-      </w:pPr>
-      <w:r>
-        <w:rPr>
-          <w:bdr w:val="single" w:sz="24" w:space="0" w:color="3366FF"/>
-        </w:rPr>
-        <w:t>Change</w:t>
-      </w:r>
-      <w:r>
-        <w:t xml:space="preserve"> [11.03.02] The </w:t>
-      </w:r>
-      <w:r>
-        <w:rPr>
-          <w:rStyle w:val="RTiSWDocLiteralText"/>
-        </w:rPr>
-        <w:t>ReplaceValue()</w:t>
-      </w:r>
-      <w:r>
-        <w:t xml:space="preserve"> command now provides the </w:t>
-      </w:r>
-      <w:r>
-        <w:rPr>
-          <w:rStyle w:val="RTiSWDocLiteralText"/>
-        </w:rPr>
-        <w:t>SetFlagDesc</w:t>
-      </w:r>
-      <w:r>
-        <w:t xml:space="preserve"> parameter.</w:t>
-      </w:r>
-    </w:p>
-    <w:p>
-      <w:pPr>
-        <w:pStyle w:val="ListParagraph"/>
-        <w:numPr>
-          <w:ilvl w:val="0"/>
-          <w:numId w:val="17"/>
-        </w:numPr>
-      </w:pPr>
-      <w:r>
-        <w:rPr>
-          <w:bdr w:val="single" w:sz="24" w:space="0" w:color="3366FF"/>
-        </w:rPr>
-        <w:t>Change</w:t>
-      </w:r>
-      <w:r>
-        <w:t xml:space="preserve"> [11.03.05] The </w:t>
-      </w:r>
-      <w:r>
-        <w:rPr>
-          <w:rStyle w:val="RTiSWDocLiteralText"/>
-        </w:rPr>
-        <w:t>SetFromTS()</w:t>
-      </w:r>
-      <w:r>
-        <w:t xml:space="preserve"> command now handles setting data when the time series have different intervals.</w:t>
-      </w:r>
-    </w:p>
-    <w:p>
-      <w:pPr>
-        <w:pStyle w:val="ListParagraph"/>
-        <w:numPr>
-          <w:ilvl w:val="0"/>
-          <w:numId w:val="17"/>
-        </w:numPr>
-      </w:pPr>
-      <w:r>
-        <w:rPr>
-          <w:bdr w:val="single" w:sz="24" w:space="0" w:color="3366FF"/>
-        </w:rPr>
-        <w:t>Change</w:t>
-      </w:r>
-      <w:r>
-        <w:t xml:space="preserve"> [11.03.07] The </w:t>
-      </w:r>
-      <w:r>
-        <w:rPr>
-          <w:rStyle w:val="RTiSWDocLiteralText"/>
-        </w:rPr>
-        <w:t>WriteTableToExcel()</w:t>
-      </w:r>
-      <w:r>
-        <w:t xml:space="preserve"> and </w:t>
-      </w:r>
-      <w:r>
-        <w:rPr>
-          <w:rStyle w:val="RTiSWDocLiteralText"/>
-        </w:rPr>
-        <w:t>WriteTimeSeriesToExcel()</w:t>
-      </w:r>
-      <w:r>
-        <w:t xml:space="preserve"> commands include functionality for formatting cells using a condition/style table approach, similar to Excel conditional formatting.</w:t>
-      </w:r>
-    </w:p>
-    <w:p>
-      <w:pPr>
-        <w:pStyle w:val="ListParagraph"/>
-        <w:numPr>
-          <w:ilvl w:val="0"/>
-          <w:numId w:val="17"/>
-        </w:numPr>
-      </w:pPr>
-      <w:r>
-        <w:rPr>
-          <w:bdr w:val="single" w:sz="24" w:space="0" w:color="00FF00"/>
-        </w:rPr>
-        <w:t>New Feature</w:t>
-      </w:r>
-      <w:r>
-        <w:t xml:space="preserve"> [11.03.01] The empty line command has been added so that blank lines in command files are handled gracefully and not treated as unknown commands.  See under comment commands.</w:t>
-      </w:r>
-    </w:p>
-    <w:p>
-      <w:pPr>
-        <w:pStyle w:val="ListParagraph"/>
-        <w:numPr>
-          <w:ilvl w:val="0"/>
-          <w:numId w:val="17"/>
-        </w:numPr>
-      </w:pPr>
-      <w:r>
-        <w:rPr>
-          <w:bdr w:val="single" w:sz="24" w:space="0" w:color="00FF00"/>
-        </w:rPr>
-        <w:t>New Feature</w:t>
-      </w:r>
-      <w:r>
-        <w:t xml:space="preserve"> [11.03.00] The </w:t>
-      </w:r>
-      <w:r>
-        <w:rPr>
-          <w:rStyle w:val="RTiSWDocLiteralText"/>
-        </w:rPr>
-        <w:t>#@template</w:t>
-      </w:r>
-      <w:r>
-        <w:t xml:space="preserve"> comment is now supported to indicate a template file, with special handling </w:t>
-      </w:r>
-      <w:r>
-        <w:t>when</w:t>
-      </w:r>
-      <w:r>
-        <w:t xml:space="preserve"> saving files.</w:t>
-      </w:r>
-    </w:p>
-    <w:p/>
-    <w:p>
-      <w:pPr>
-        <w:pStyle w:val="Heading2"/>
-      </w:pPr>
-      <w:r>
-        <w:t>Changes in Version</w:t>
-      </w:r>
-      <w:r>
-        <w:t>s</w:t>
-      </w:r>
-      <w:r>
-        <w:t xml:space="preserve"> 11.02.00</w:t>
-      </w:r>
-      <w:r>
-        <w:t xml:space="preserve"> – 11.0</w:t>
-      </w:r>
-      <w:r>
-        <w:t>2</w:t>
-      </w:r>
-      <w:r>
-        <w:t>.0</w:t>
-      </w:r>
-      <w:r>
-        <w:t>2</w:t>
-      </w:r>
-    </w:p>
-    <w:p/>
-    <w:p>
-      <w:pPr>
-        <w:pStyle w:val="ListParagraph"/>
-        <w:numPr>
-          <w:ilvl w:val="0"/>
-          <w:numId w:val="17"/>
-        </w:numPr>
-      </w:pPr>
-      <w:r>
-        <w:rPr>
-          <w:bdr w:val="single" w:sz="24" w:space="0" w:color="FF0000"/>
-        </w:rPr>
-        <w:t>Bug Fix</w:t>
-      </w:r>
-      <w:r>
-        <w:t xml:space="preserve"> [11.02.00] The path used to remember the command file history was hard-coded for Windows.  It is now fixed to work on Linux.</w:t>
-      </w:r>
-    </w:p>
-    <w:p>
-      <w:pPr>
-        <w:pStyle w:val="ListParagraph"/>
-        <w:numPr>
-          <w:ilvl w:val="0"/>
-          <w:numId w:val="17"/>
-        </w:numPr>
-      </w:pPr>
-      <w:r>
-        <w:rPr>
-          <w:bdr w:val="single" w:sz="24" w:space="0" w:color="FF0000"/>
-        </w:rPr>
-        <w:t>Bug Fix</w:t>
-      </w:r>
-      <w:r>
-        <w:t xml:space="preserve"> [11.02.00] Fix bug in </w:t>
-      </w:r>
-      <w:r>
-        <w:rPr>
-          <w:rStyle w:val="RTiSWDocLiteralText"/>
-        </w:rPr>
-        <w:t>NewTimeSeries</w:t>
-      </w:r>
-      <w:r>
-        <w:rPr>
-          <w:rStyle w:val="RTiSWDocLiteralText"/>
-        </w:rPr>
-        <w:t>()</w:t>
-      </w:r>
-      <w:r>
-        <w:t xml:space="preserve"> command editor where </w:t>
-      </w:r>
-      <w:r>
-        <w:rPr>
-          <w:rStyle w:val="RTiSWDocLiteralText"/>
-        </w:rPr>
-        <w:t>InitialValue</w:t>
-      </w:r>
-      <w:r>
-        <w:t xml:space="preserve"> was reset to blank.</w:t>
-      </w:r>
-    </w:p>
-    <w:p>
-      <w:pPr>
-        <w:pStyle w:val="ListParagraph"/>
-        <w:numPr>
-          <w:ilvl w:val="0"/>
-          <w:numId w:val="17"/>
-        </w:numPr>
-      </w:pPr>
-      <w:r>
-        <w:rPr>
-          <w:bdr w:val="single" w:sz="24" w:space="0" w:color="FF0000"/>
-        </w:rPr>
-        <w:t>Bug Fix</w:t>
-      </w:r>
-      <w:r>
-        <w:t xml:space="preserve"> [11.0</w:t>
-      </w:r>
-      <w:r>
-        <w:t>2</w:t>
-      </w:r>
-      <w:r>
-        <w:t>.0</w:t>
-      </w:r>
-      <w:r>
-        <w:t>1</w:t>
-      </w:r>
-      <w:r>
-        <w:t xml:space="preserve">] Fix bug in </w:t>
-      </w:r>
-      <w:r>
-        <w:rPr>
-          <w:rStyle w:val="RTiSWDocLiteralText"/>
-        </w:rPr>
-        <w:t>Read</w:t>
-      </w:r>
-      <w:r>
-        <w:rPr>
-          <w:rStyle w:val="RTiSWDocLiteralText"/>
-        </w:rPr>
-        <w:t>NrcsAwdb</w:t>
-      </w:r>
-      <w:r>
-        <w:rPr>
-          <w:rStyle w:val="RTiSWDocLiteralText"/>
-        </w:rPr>
-        <w:t>()</w:t>
-      </w:r>
-      <w:r>
-        <w:t xml:space="preserve"> command where forecast table dates were saved as strings even though table column was configured as a date/time</w:t>
-      </w:r>
-      <w:r>
-        <w:t xml:space="preserve"> – now use date/times for all</w:t>
-      </w:r>
-      <w:r>
-        <w:t>.</w:t>
-      </w:r>
-    </w:p>
-    <w:p>
-      <w:pPr>
-        <w:pStyle w:val="ListParagraph"/>
-        <w:numPr>
-          <w:ilvl w:val="0"/>
-          <w:numId w:val="17"/>
-        </w:numPr>
-      </w:pPr>
-      <w:r>
-        <w:rPr>
-          <w:bdr w:val="single" w:sz="24" w:space="0" w:color="FF0000"/>
-        </w:rPr>
-        <w:t>Bug Fix</w:t>
-      </w:r>
-      <w:r>
-        <w:t xml:space="preserve"> [11.02.00] </w:t>
-      </w:r>
-      <w:r>
-        <w:t xml:space="preserve">Remove limitation that the </w:t>
-      </w:r>
-      <w:r>
-        <w:rPr>
-          <w:rStyle w:val="RTiSWDocLiteralText"/>
-        </w:rPr>
-        <w:t>ReadTableCellsFromExcel()</w:t>
-      </w:r>
-      <w:r>
-        <w:t xml:space="preserve"> command would not handle </w:t>
-      </w:r>
-      <w:r>
-        <w:t xml:space="preserve">Excel </w:t>
-      </w:r>
-      <w:r>
-        <w:t>date cells</w:t>
-      </w:r>
-      <w:r>
-        <w:t>.</w:t>
-      </w:r>
-    </w:p>
-    <w:p>
-      <w:pPr>
-        <w:pStyle w:val="ListParagraph"/>
-        <w:numPr>
-          <w:ilvl w:val="0"/>
-          <w:numId w:val="17"/>
+        <w:t xml:space="preserve"> command now allows iterating over a list of specified values and error handling has been improved.</w:t>
+      </w:r>
+    </w:p>
+    <w:p>
+      <w:pPr>
+        <w:numPr>
+          <w:ilvl w:val="0"/>
+          <w:numId w:val="1"/>
         </w:numPr>
       </w:pPr>
       <w:r>
@@ -7525,39 +8887,32 @@
         <w:t>Change</w:t>
       </w:r>
       <w:r>
-        <w:t xml:space="preserve"> [11.0</w:t>
-      </w:r>
-      <w:r>
-        <w:t>2</w:t>
-      </w:r>
-      <w:r>
-        <w:t xml:space="preserve">.00] The </w:t>
-      </w:r>
-      <w:r>
-        <w:rPr>
-          <w:rStyle w:val="RTiSWDocLiteralText"/>
-        </w:rPr>
-        <w:t>AppendFile()</w:t>
-      </w:r>
-      <w:r>
-        <w:t xml:space="preserve"> command now provides the </w:t>
-      </w:r>
-      <w:r>
-        <w:rPr>
-          <w:rStyle w:val="RTiSWDocLiteralText"/>
-        </w:rPr>
-        <w:t>Newline</w:t>
-      </w:r>
-      <w:r>
-        <w:t xml:space="preserve"> parameter to specify the newline for output files, necessary to ensure that automated tests work on different platforms.</w:t>
-      </w:r>
-    </w:p>
-    <w:p>
-      <w:pPr>
-        <w:pStyle w:val="ListParagraph"/>
-        <w:numPr>
-          <w:ilvl w:val="0"/>
-          <w:numId w:val="17"/>
+        <w:t xml:space="preserve"> [11.00.00] The </w:t>
+      </w:r>
+      <w:r>
+        <w:rPr>
+          <w:rStyle w:val="RTiSWDocLiteralText"/>
+        </w:rPr>
+        <w:t>FormatTableString()</w:t>
+      </w:r>
+      <w:r>
+        <w:t xml:space="preserve"> command now has </w:t>
+      </w:r>
+      <w:r>
+        <w:rPr>
+          <w:rStyle w:val="RTiSWDocLiteralText"/>
+        </w:rPr>
+        <w:t>InsertBeforeColumn</w:t>
+      </w:r>
+      <w:r>
+        <w:t xml:space="preserve"> parameter to control the position of the new column.</w:t>
+      </w:r>
+    </w:p>
+    <w:p>
+      <w:pPr>
+        <w:numPr>
+          <w:ilvl w:val="0"/>
+          <w:numId w:val="1"/>
         </w:numPr>
       </w:pPr>
       <w:r>
@@ -7567,27 +8922,35 @@
         <w:t>Change</w:t>
       </w:r>
       <w:r>
-        <w:t xml:space="preserve"> [11.02.00] The </w:t>
-      </w:r>
-      <w:r>
-        <w:rPr>
-          <w:rStyle w:val="RTiSWDocLiteralText"/>
-        </w:rPr>
-        <w:t>CalculateTimeSerieStatistic()</w:t>
-      </w:r>
-      <w:r>
-        <w:t xml:space="preserve"> command now allows setting a time series property with the statistic value.  Table output is also handled better</w:t>
+        <w:t xml:space="preserve"> [1</w:t>
+      </w:r>
+      <w:r>
+        <w:t>1</w:t>
       </w:r>
       <w:r>
         <w:t>.</w:t>
       </w:r>
-    </w:p>
-    <w:p>
-      <w:pPr>
-        <w:pStyle w:val="ListParagraph"/>
-        <w:numPr>
-          <w:ilvl w:val="0"/>
-          <w:numId w:val="17"/>
+      <w:r>
+        <w:t>00</w:t>
+      </w:r>
+      <w:r>
+        <w:t xml:space="preserve">.00] The HydroBaseDataStore now allows the </w:t>
+      </w:r>
+      <w:r>
+        <w:rPr>
+          <w:rStyle w:val="RTiSWDocLiteralText"/>
+        </w:rPr>
+        <w:t>OdbcName</w:t>
+      </w:r>
+      <w:r>
+        <w:t xml:space="preserve"> property to be set to an ODBC DSN for the SQL Server database connection.  This may be useful for troubleshooting or in cases where authentication is different than the default for HydroBase.</w:t>
+      </w:r>
+    </w:p>
+    <w:p>
+      <w:pPr>
+        <w:numPr>
+          <w:ilvl w:val="0"/>
+          <w:numId w:val="1"/>
         </w:numPr>
       </w:pPr>
       <w:r>
@@ -7597,24 +8960,32 @@
         <w:t>Change</w:t>
       </w:r>
       <w:r>
-        <w:t xml:space="preserve"> [11.02.00] The </w:t>
-      </w:r>
-      <w:r>
-        <w:rPr>
-          <w:rStyle w:val="RTiSWDocLiteralText"/>
-        </w:rPr>
-        <w:t>FormatTableDateTime()</w:t>
-      </w:r>
-      <w:r>
-        <w:t xml:space="preserve"> command now handles an input column that contains a string version of the date/time.</w:t>
-      </w:r>
-    </w:p>
-    <w:p>
-      <w:pPr>
-        <w:pStyle w:val="ListParagraph"/>
-        <w:numPr>
-          <w:ilvl w:val="0"/>
-          <w:numId w:val="17"/>
+        <w:t xml:space="preserve"> [11.00.00] The </w:t>
+      </w:r>
+      <w:r>
+        <w:rPr>
+          <w:rStyle w:val="RTiSWDocLiteralText"/>
+        </w:rPr>
+        <w:t>JoinTables()</w:t>
+      </w:r>
+      <w:r>
+        <w:t xml:space="preserve"> command now has the </w:t>
+      </w:r>
+      <w:r>
+        <w:rPr>
+          <w:rStyle w:val="RTiSWDocLiteralText"/>
+        </w:rPr>
+        <w:t>HandleMultipleJoinMatchesHow</w:t>
+      </w:r>
+      <w:r>
+        <w:t xml:space="preserve"> parameter to specify how multiple matches are handled in the joined table.</w:t>
+      </w:r>
+    </w:p>
+    <w:p>
+      <w:pPr>
+        <w:numPr>
+          <w:ilvl w:val="0"/>
+          <w:numId w:val="1"/>
         </w:numPr>
       </w:pPr>
       <w:r>
@@ -7624,30 +8995,44 @@
         <w:t>Change</w:t>
       </w:r>
       <w:r>
-        <w:t xml:space="preserve"> [11.02.00] The </w:t>
-      </w:r>
-      <w:r>
-        <w:rPr>
-          <w:rStyle w:val="RTiSWDocLiteralText"/>
-        </w:rPr>
-        <w:t>If()</w:t>
-      </w:r>
-      <w:r>
-        <w:t xml:space="preserve"> command now allows comparing floating point numbers</w:t>
-      </w:r>
-      <w:r>
-        <w:t>, Booleans, and integers and the comparison can be forced to do a string comparison</w:t>
+        <w:t xml:space="preserve"> [1</w:t>
+      </w:r>
+      <w:r>
+        <w:t>1</w:t>
       </w:r>
       <w:r>
         <w:t>.</w:t>
       </w:r>
-    </w:p>
-    <w:p>
-      <w:pPr>
-        <w:pStyle w:val="ListParagraph"/>
-        <w:numPr>
-          <w:ilvl w:val="0"/>
-          <w:numId w:val="17"/>
+      <w:r>
+        <w:t>00</w:t>
+      </w:r>
+      <w:r>
+        <w:t xml:space="preserve">.00] The NrcsAwdbDataStore now recognizes the </w:t>
+      </w:r>
+      <w:r>
+        <w:rPr>
+          <w:rStyle w:val="RTiSWDocLiteralText"/>
+        </w:rPr>
+        <w:t>ConnectTimeout</w:t>
+      </w:r>
+      <w:r>
+        <w:t xml:space="preserve"> and </w:t>
+      </w:r>
+      <w:r>
+        <w:rPr>
+          <w:rStyle w:val="RTiSWDocLiteralText"/>
+        </w:rPr>
+        <w:t>ReadTimeout</w:t>
+      </w:r>
+      <w:r>
+        <w:t xml:space="preserve"> properties to be set.  These properties are useful to prevent TSTool from hanging when the NRCS web services are unavailable.</w:t>
+      </w:r>
+    </w:p>
+    <w:p>
+      <w:pPr>
+        <w:numPr>
+          <w:ilvl w:val="0"/>
+          <w:numId w:val="1"/>
         </w:numPr>
       </w:pPr>
       <w:r>
@@ -7657,24 +9042,23 @@
         <w:t>Change</w:t>
       </w:r>
       <w:r>
-        <w:t xml:space="preserve"> [11.02.00] The </w:t>
-      </w:r>
-      <w:r>
-        <w:rPr>
-          <w:rStyle w:val="RTiSWDocLiteralText"/>
-        </w:rPr>
-        <w:t>ManipulateTableString()</w:t>
-      </w:r>
-      <w:r>
-        <w:t xml:space="preserve"> command now provides parameters to filter the rows to process.</w:t>
-      </w:r>
-    </w:p>
-    <w:p>
-      <w:pPr>
-        <w:pStyle w:val="ListParagraph"/>
-        <w:numPr>
-          <w:ilvl w:val="0"/>
-          <w:numId w:val="17"/>
+        <w:t xml:space="preserve"> [11.00.00] The </w:t>
+      </w:r>
+      <w:r>
+        <w:rPr>
+          <w:rStyle w:val="RTiSWDocLiteralText"/>
+        </w:rPr>
+        <w:t>SortTable()</w:t>
+      </w:r>
+      <w:r>
+        <w:t xml:space="preserve"> command now supports sorting by multiple columns, each with sort order.</w:t>
+      </w:r>
+    </w:p>
+    <w:p>
+      <w:pPr>
+        <w:numPr>
+          <w:ilvl w:val="0"/>
+          <w:numId w:val="1"/>
         </w:numPr>
       </w:pPr>
       <w:r>
@@ -7684,33 +9068,26 @@
         <w:t>Change</w:t>
       </w:r>
       <w:r>
-        <w:t xml:space="preserve"> [11.02.00] The </w:t>
-      </w:r>
-      <w:r>
-        <w:rPr>
-          <w:rStyle w:val="RTiSWDocLiteralText"/>
-        </w:rPr>
-        <w:t>NewEndOfMonthTSFromDayTS()</w:t>
-      </w:r>
-      <w:r>
-        <w:t xml:space="preserve"> command now accepts </w:t>
-      </w:r>
-      <w:r>
-        <w:rPr>
-          <w:rStyle w:val="RTiSWDocLiteralText"/>
-        </w:rPr>
-        <w:t>${Property}</w:t>
-      </w:r>
-      <w:r>
-        <w:t xml:space="preserve"> for the daily time series identifier parameter.</w:t>
-      </w:r>
-    </w:p>
-    <w:p>
-      <w:pPr>
-        <w:pStyle w:val="ListParagraph"/>
-        <w:numPr>
-          <w:ilvl w:val="0"/>
-          <w:numId w:val="17"/>
+        <w:t xml:space="preserve"> [11.00.00] The </w:t>
+      </w:r>
+      <w:r>
+        <w:rPr>
+          <w:rStyle w:val="RTiSWDocLiteralText"/>
+        </w:rPr>
+        <w:t>WriteTableToExcel()</w:t>
+      </w:r>
+      <w:r>
+        <w:t xml:space="preserve"> command now allows columns and rows to be excluded from writing.</w:t>
+      </w:r>
+      <w:r>
+        <w:t xml:space="preserve">  Output column widths can also now be set globally for empty columns.</w:t>
+      </w:r>
+    </w:p>
+    <w:p>
+      <w:pPr>
+        <w:numPr>
+          <w:ilvl w:val="0"/>
+          <w:numId w:val="1"/>
         </w:numPr>
       </w:pPr>
       <w:r>
@@ -7720,36 +9097,23 @@
         <w:t>Change</w:t>
       </w:r>
       <w:r>
-        <w:t xml:space="preserve"> [11.02.00] The </w:t>
-      </w:r>
-      <w:r>
-        <w:rPr>
-          <w:rStyle w:val="RTiSWDocLiteralText"/>
-        </w:rPr>
-        <w:t>ReadDateValue()</w:t>
-      </w:r>
-      <w:r>
-        <w:t xml:space="preserve"> command now allows processor properties for the input period.</w:t>
-      </w:r>
-      <w:r>
-        <w:t xml:space="preserve">  The </w:t>
-      </w:r>
-      <w:r>
-        <w:rPr>
-          <w:rStyle w:val="RTiSWDocLiteralText"/>
-        </w:rPr>
-        <w:t>WriteDateValue()</w:t>
-      </w:r>
-      <w:r>
-        <w:t xml:space="preserve"> command now allows processor properties for the output period.  Both commands support the DateValue file 1.6 format, which adds support for time series properties and data flag descriptions.</w:t>
-      </w:r>
-    </w:p>
-    <w:p>
-      <w:pPr>
-        <w:pStyle w:val="ListParagraph"/>
-        <w:numPr>
-          <w:ilvl w:val="0"/>
-          <w:numId w:val="17"/>
+        <w:t xml:space="preserve"> [11.00.00] Table commands have been moved to a </w:t>
+      </w:r>
+      <w:r>
+        <w:rPr>
+          <w:rStyle w:val="RTiSWDocGUIReference"/>
+        </w:rPr>
+        <w:t>Commands/Table</w:t>
+      </w:r>
+      <w:r>
+        <w:t xml:space="preserve"> menu to provide more room to grow.</w:t>
+      </w:r>
+    </w:p>
+    <w:p>
+      <w:pPr>
+        <w:numPr>
+          <w:ilvl w:val="0"/>
+          <w:numId w:val="1"/>
         </w:numPr>
       </w:pPr>
       <w:r>
@@ -7759,309 +9123,52 @@
         <w:t>Change</w:t>
       </w:r>
       <w:r>
-        <w:t xml:space="preserve"> [11.0</w:t>
-      </w:r>
-      <w:r>
-        <w:t>2</w:t>
-      </w:r>
-      <w:r>
-        <w:t>.0</w:t>
-      </w:r>
-      <w:r>
-        <w:t>2</w:t>
-      </w:r>
-      <w:r>
-        <w:t xml:space="preserve">] The </w:t>
-      </w:r>
-      <w:r>
-        <w:rPr>
-          <w:rStyle w:val="RTiSWDocLiteralText"/>
-        </w:rPr>
-        <w:t>ReadTableFromDataStore()</w:t>
-      </w:r>
-      <w:r>
-        <w:t xml:space="preserve"> command now provides the </w:t>
-      </w:r>
-      <w:r>
-        <w:rPr>
-          <w:rStyle w:val="RTiSWDocLiteralText"/>
-        </w:rPr>
-        <w:t>RowCountProperty</w:t>
-      </w:r>
-      <w:r>
-        <w:t xml:space="preserve"> parameter to set a property for the row count.</w:t>
-      </w:r>
-    </w:p>
-    <w:p>
-      <w:pPr>
-        <w:pStyle w:val="ListParagraph"/>
-        <w:numPr>
-          <w:ilvl w:val="0"/>
-          <w:numId w:val="17"/>
-        </w:numPr>
-      </w:pPr>
-      <w:r>
-        <w:rPr>
-          <w:bdr w:val="single" w:sz="24" w:space="0" w:color="3366FF"/>
-        </w:rPr>
-        <w:t>Change</w:t>
-      </w:r>
-      <w:r>
-        <w:t xml:space="preserve"> [11.02.00] The </w:t>
-      </w:r>
-      <w:r>
-        <w:rPr>
-          <w:rStyle w:val="RTiSWDocLiteralText"/>
-        </w:rPr>
-        <w:t>ReadTableFromExcel()</w:t>
-      </w:r>
-      <w:r>
-        <w:t xml:space="preserve"> command now provides the </w:t>
-      </w:r>
-      <w:r>
-        <w:rPr>
-          <w:rStyle w:val="RTiSWDocLiteralText"/>
-        </w:rPr>
-        <w:t>ColumnIncludeFilters</w:t>
-      </w:r>
-      <w:r>
-        <w:t xml:space="preserve"> parameter to filter which rows are read</w:t>
-      </w:r>
-      <w:r>
-        <w:t xml:space="preserve">, and </w:t>
-      </w:r>
-      <w:r>
-        <w:rPr>
-          <w:rStyle w:val="RTiSWDocLiteralText"/>
-        </w:rPr>
-        <w:t>ExcelDateTimeColumns</w:t>
-      </w:r>
-      <w:r>
-        <w:t xml:space="preserve"> and </w:t>
-      </w:r>
-      <w:r>
-        <w:rPr>
-          <w:rStyle w:val="RTiSWDocLiteralText"/>
-        </w:rPr>
-        <w:t>ExcelTextColumns</w:t>
-      </w:r>
-      <w:r>
-        <w:t xml:space="preserve"> to specify how to handle data types.</w:t>
-      </w:r>
-    </w:p>
-    <w:p>
-      <w:pPr>
-        <w:pStyle w:val="ListParagraph"/>
-        <w:numPr>
-          <w:ilvl w:val="0"/>
-          <w:numId w:val="17"/>
-        </w:numPr>
-      </w:pPr>
-      <w:r>
-        <w:rPr>
-          <w:bdr w:val="single" w:sz="24" w:space="0" w:color="3366FF"/>
-        </w:rPr>
-        <w:t>Change</w:t>
-      </w:r>
-      <w:r>
-        <w:t xml:space="preserve"> [11.02.00] The </w:t>
-      </w:r>
-      <w:r>
-        <w:rPr>
-          <w:rStyle w:val="RTiSWDocLiteralText"/>
-        </w:rPr>
-        <w:t>SetFromTS()</w:t>
-      </w:r>
-      <w:r>
-        <w:t xml:space="preserve"> command now allows a set flag to be specified and the set period can be specified using </w:t>
-      </w:r>
-      <w:r>
-        <w:rPr>
-          <w:rStyle w:val="RTiSWDocLiteralText"/>
-        </w:rPr>
-        <w:t>${Property}</w:t>
-      </w:r>
-      <w:r>
-        <w:t xml:space="preserve"> notation.</w:t>
-      </w:r>
-    </w:p>
-    <w:p>
-      <w:pPr>
-        <w:pStyle w:val="ListParagraph"/>
-        <w:numPr>
-          <w:ilvl w:val="0"/>
-          <w:numId w:val="17"/>
-        </w:numPr>
-      </w:pPr>
-      <w:r>
-        <w:rPr>
-          <w:bdr w:val="single" w:sz="24" w:space="0" w:color="3366FF"/>
-        </w:rPr>
-        <w:t>Change</w:t>
-      </w:r>
-      <w:r>
-        <w:t xml:space="preserve"> [11.02.00] The </w:t>
-      </w:r>
-      <w:r>
-        <w:rPr>
-          <w:rStyle w:val="RTiSWDocLiteralText"/>
-        </w:rPr>
-        <w:t>SetInputPeriod()</w:t>
-      </w:r>
-      <w:r>
-        <w:t xml:space="preserve"> command now supports </w:t>
-      </w:r>
-      <w:r>
-        <w:rPr>
-          <w:rStyle w:val="RTiSWDocLiteralText"/>
-        </w:rPr>
-        <w:t>${Property}</w:t>
-      </w:r>
-      <w:r>
-        <w:t xml:space="preserve"> notation.</w:t>
-      </w:r>
-    </w:p>
-    <w:p>
-      <w:pPr>
-        <w:pStyle w:val="ListParagraph"/>
-        <w:numPr>
-          <w:ilvl w:val="0"/>
-          <w:numId w:val="17"/>
-        </w:numPr>
-      </w:pPr>
-      <w:r>
-        <w:rPr>
-          <w:bdr w:val="single" w:sz="24" w:space="0" w:color="3366FF"/>
-        </w:rPr>
-        <w:t>Change</w:t>
-      </w:r>
-      <w:r>
-        <w:t xml:space="preserve"> [11.02.00] The </w:t>
-      </w:r>
-      <w:r>
-        <w:rPr>
-          <w:rStyle w:val="RTiSWDocLiteralText"/>
-        </w:rPr>
-        <w:t>SetOutputPeriod()</w:t>
-      </w:r>
-      <w:r>
-        <w:t xml:space="preserve"> command now supports </w:t>
-      </w:r>
-      <w:r>
-        <w:rPr>
-          <w:rStyle w:val="RTiSWDocLiteralText"/>
-        </w:rPr>
-        <w:t>${Property}</w:t>
-      </w:r>
-      <w:r>
-        <w:t xml:space="preserve"> notation.</w:t>
-      </w:r>
-    </w:p>
-    <w:p>
-      <w:pPr>
-        <w:pStyle w:val="ListParagraph"/>
-        <w:numPr>
-          <w:ilvl w:val="0"/>
-          <w:numId w:val="17"/>
-        </w:numPr>
-      </w:pPr>
-      <w:r>
-        <w:rPr>
-          <w:bdr w:val="single" w:sz="24" w:space="0" w:color="3366FF"/>
-        </w:rPr>
-        <w:t>Change</w:t>
-      </w:r>
-      <w:r>
-        <w:t xml:space="preserve"> [11.02.00] The </w:t>
-      </w:r>
-      <w:r>
-        <w:rPr>
-          <w:rStyle w:val="RTiSWDocLiteralText"/>
-        </w:rPr>
-        <w:t>SetProperty()</w:t>
-      </w:r>
-      <w:r>
-        <w:t xml:space="preserve"> command now allows Boolean values.</w:t>
-      </w:r>
-    </w:p>
-    <w:p>
-      <w:pPr>
-        <w:pStyle w:val="ListParagraph"/>
-        <w:numPr>
-          <w:ilvl w:val="0"/>
-          <w:numId w:val="17"/>
-        </w:numPr>
-      </w:pPr>
-      <w:r>
-        <w:rPr>
-          <w:bdr w:val="single" w:sz="24" w:space="0" w:color="3366FF"/>
-        </w:rPr>
-        <w:t>Change</w:t>
-      </w:r>
-      <w:r>
-        <w:t xml:space="preserve"> [11.02.00] The </w:t>
-      </w:r>
-      <w:r>
-        <w:rPr>
-          <w:rStyle w:val="RTiSWDocLiteralText"/>
-        </w:rPr>
-        <w:t>WritePropertiesToFile()</w:t>
-      </w:r>
-      <w:r>
-        <w:t xml:space="preserve"> command now allows wildcards to match property names.</w:t>
-      </w:r>
-    </w:p>
-    <w:p>
-      <w:pPr>
-        <w:pStyle w:val="ListParagraph"/>
-        <w:numPr>
-          <w:ilvl w:val="0"/>
-          <w:numId w:val="17"/>
-        </w:numPr>
-      </w:pPr>
-      <w:r>
-        <w:rPr>
-          <w:bdr w:val="single" w:sz="24" w:space="0" w:color="3366FF"/>
-        </w:rPr>
-        <w:t>Change</w:t>
-      </w:r>
-      <w:r>
-        <w:t xml:space="preserve"> [11.02.03] The </w:t>
-      </w:r>
-      <w:r>
-        <w:rPr>
-          <w:rStyle w:val="RTiSWDocLiteralText"/>
-        </w:rPr>
-        <w:t>WritePropertiesToFile()</w:t>
-      </w:r>
-      <w:r>
-        <w:t xml:space="preserve"> command </w:t>
-      </w:r>
-      <w:r>
-        <w:rPr>
-          <w:rStyle w:val="RTiSWDocLiteralText"/>
-        </w:rPr>
-        <w:t>IncludeProperty</w:t>
-      </w:r>
-      <w:r>
-        <w:t xml:space="preserve"> has been changed to </w:t>
-      </w:r>
-      <w:r>
-        <w:rPr>
-          <w:rStyle w:val="RTiSWDocLiteralText"/>
-        </w:rPr>
-        <w:t>IncludeProperties</w:t>
+        <w:t xml:space="preserve"> [11.00.00] The </w:t>
+      </w:r>
+      <w:r>
+        <w:rPr>
+          <w:rStyle w:val="RTiSWDocGUIReference"/>
+        </w:rPr>
+        <w:t>View…Datastores</w:t>
+      </w:r>
+      <w:r>
+        <w:t xml:space="preserve"> display now includes datastore properties for enabled, status, status message, and ODBC DSN.</w:t>
+      </w:r>
+    </w:p>
+    <w:p>
+      <w:pPr>
+        <w:numPr>
+          <w:ilvl w:val="0"/>
+          <w:numId w:val="1"/>
+        </w:numPr>
+      </w:pPr>
+      <w:r>
+        <w:rPr>
+          <w:bdr w:val="single" w:sz="24" w:space="0" w:color="00FF00"/>
+        </w:rPr>
+        <w:t>New Feature</w:t>
+      </w:r>
+      <w:r>
+        <w:t xml:space="preserve"> [1</w:t>
+      </w:r>
+      <w:r>
+        <w:t>1</w:t>
       </w:r>
       <w:r>
         <w:t>.</w:t>
       </w:r>
-    </w:p>
-    <w:p>
-      <w:pPr>
-        <w:pStyle w:val="ListParagraph"/>
-        <w:numPr>
-          <w:ilvl w:val="0"/>
-          <w:numId w:val="17"/>
+      <w:r>
+        <w:t>00</w:t>
+      </w:r>
+      <w:r>
+        <w:t>.00] Allow users to select recent files when opening command files.</w:t>
+      </w:r>
+    </w:p>
+    <w:p>
+      <w:pPr>
+        <w:numPr>
+          <w:ilvl w:val="0"/>
+          <w:numId w:val="1"/>
         </w:numPr>
       </w:pPr>
       <w:r>
@@ -8071,42 +9178,32 @@
         <w:t>New Feature</w:t>
       </w:r>
       <w:r>
-        <w:t xml:space="preserve"> [11.02.00] The </w:t>
-      </w:r>
-      <w:r>
-        <w:rPr>
-          <w:rStyle w:val="RTiSWDocLiteralText"/>
-        </w:rPr>
-        <w:t>ProgramVersionString</w:t>
-      </w:r>
-      <w:r>
-        <w:t xml:space="preserve"> and </w:t>
-      </w:r>
-      <w:r>
-        <w:rPr>
-          <w:rStyle w:val="RTiSWDocLiteralText"/>
-        </w:rPr>
-        <w:t>ProgramVersionNumber</w:t>
-      </w:r>
-      <w:r>
-        <w:t xml:space="preserve"> processor properties are now set.  These can be used to handle logic in command files when multiple versions of TSTool may be used.  Use the </w:t>
-      </w:r>
-      <w:r>
-        <w:rPr>
-          <w:rStyle w:val="RTiSWDocLiteralText"/>
-        </w:rPr>
-        <w:t>If()</w:t>
-      </w:r>
-      <w:r>
-        <w:t xml:space="preserve"> command to check the property.</w:t>
-      </w:r>
-    </w:p>
-    <w:p>
-      <w:pPr>
-        <w:pStyle w:val="ListParagraph"/>
-        <w:numPr>
-          <w:ilvl w:val="0"/>
-          <w:numId w:val="17"/>
+        <w:t xml:space="preserve"> [11.00.00] </w:t>
+      </w:r>
+      <w:r>
+        <w:t>Add</w:t>
+      </w:r>
+      <w:r>
+        <w:t xml:space="preserve"> command line argument </w:t>
+      </w:r>
+      <w:r>
+        <w:rPr>
+          <w:rStyle w:val="RTiSWDocLiteralText"/>
+        </w:rPr>
+        <w:t>–batchTimeout Seconds</w:t>
+      </w:r>
+      <w:r>
+        <w:t>, which</w:t>
+      </w:r>
+      <w:r>
+        <w:t xml:space="preserve"> is useful when TSTool hangs accessing a datastore.</w:t>
+      </w:r>
+    </w:p>
+    <w:p>
+      <w:pPr>
+        <w:numPr>
+          <w:ilvl w:val="0"/>
+          <w:numId w:val="1"/>
         </w:numPr>
       </w:pPr>
       <w:r>
@@ -8116,24 +9213,29 @@
         <w:t>New Feature</w:t>
       </w:r>
       <w:r>
-        <w:t xml:space="preserve"> [11.02.00] The </w:t>
-      </w:r>
-      <w:r>
-        <w:rPr>
-          <w:rStyle w:val="RTiSWDocLiteralText"/>
-        </w:rPr>
-        <w:t>ReadPropertiesFromExcel()</w:t>
-      </w:r>
-      <w:r>
-        <w:t xml:space="preserve"> command has been added.</w:t>
-      </w:r>
-    </w:p>
-    <w:p>
-      <w:pPr>
-        <w:pStyle w:val="ListParagraph"/>
-        <w:numPr>
-          <w:ilvl w:val="0"/>
-          <w:numId w:val="17"/>
+        <w:t xml:space="preserve"> [11.00.00] Add </w:t>
+      </w:r>
+      <w:r>
+        <w:rPr>
+          <w:rStyle w:val="RTiSWDocLiteralText"/>
+        </w:rPr>
+        <w:t>CloseDataStore</w:t>
+      </w:r>
+      <w:r>
+        <w:rPr>
+          <w:rStyle w:val="RTiSWDocLiteralText"/>
+        </w:rPr>
+        <w:t>()</w:t>
+      </w:r>
+      <w:r>
+        <w:t xml:space="preserve"> command.</w:t>
+      </w:r>
+    </w:p>
+    <w:p>
+      <w:pPr>
+        <w:numPr>
+          <w:ilvl w:val="0"/>
+          <w:numId w:val="1"/>
         </w:numPr>
       </w:pPr>
       <w:r>
@@ -8143,24 +9245,29 @@
         <w:t>New Feature</w:t>
       </w:r>
       <w:r>
-        <w:t xml:space="preserve"> [11.02.02] The </w:t>
-      </w:r>
-      <w:r>
-        <w:rPr>
-          <w:rStyle w:val="RTiSWDocLiteralText"/>
-        </w:rPr>
-        <w:t>SetTimeSeriesValuesFromTable()</w:t>
-      </w:r>
-      <w:r>
-        <w:t xml:space="preserve"> command has been added.</w:t>
-      </w:r>
-    </w:p>
-    <w:p>
-      <w:pPr>
-        <w:pStyle w:val="ListParagraph"/>
-        <w:numPr>
-          <w:ilvl w:val="0"/>
-          <w:numId w:val="17"/>
+        <w:t xml:space="preserve"> [11.00.00] Add </w:t>
+      </w:r>
+      <w:r>
+        <w:rPr>
+          <w:rStyle w:val="RTiSWDocLiteralText"/>
+        </w:rPr>
+        <w:t>CloseExcelWorkbook</w:t>
+      </w:r>
+      <w:r>
+        <w:rPr>
+          <w:rStyle w:val="RTiSWDocLiteralText"/>
+        </w:rPr>
+        <w:t>()</w:t>
+      </w:r>
+      <w:r>
+        <w:t xml:space="preserve"> command.</w:t>
+      </w:r>
+    </w:p>
+    <w:p>
+      <w:pPr>
+        <w:numPr>
+          <w:ilvl w:val="0"/>
+          <w:numId w:val="1"/>
         </w:numPr>
       </w:pPr>
       <w:r>
@@ -8170,16 +9277,308 @@
         <w:t>New Feature</w:t>
       </w:r>
       <w:r>
-        <w:t xml:space="preserve"> [11.02.00] The </w:t>
-      </w:r>
-      <w:r>
-        <w:rPr>
-          <w:rStyle w:val="RTiSWDocLiteralText"/>
-        </w:rPr>
-        <w:t>WriteTimeSeriesPropertiesToFile()</w:t>
-      </w:r>
-      <w:r>
-        <w:t xml:space="preserve"> command has been added.</w:t>
+        <w:t xml:space="preserve"> [11.00.00] Enable the </w:t>
+      </w:r>
+      <w:r>
+        <w:rPr>
+          <w:rStyle w:val="RTiSWDocLiteralText"/>
+        </w:rPr>
+        <w:t>DiffProgram</w:t>
+      </w:r>
+      <w:r>
+        <w:t xml:space="preserve"> TSTool configuration file property.  If set to the path for a program such as KDiff3, the program can be called from some user interface features to compare files, such as the </w:t>
+      </w:r>
+      <w:r>
+        <w:rPr>
+          <w:rStyle w:val="RTiSWDocLiteralText"/>
+        </w:rPr>
+        <w:t>CompareFiles()</w:t>
+      </w:r>
+      <w:r>
+        <w:t xml:space="preserve"> editor.</w:t>
+      </w:r>
+    </w:p>
+    <w:p>
+      <w:pPr>
+        <w:numPr>
+          <w:ilvl w:val="0"/>
+          <w:numId w:val="1"/>
+        </w:numPr>
+      </w:pPr>
+      <w:r>
+        <w:rPr>
+          <w:bdr w:val="single" w:sz="24" w:space="0" w:color="00FF00"/>
+        </w:rPr>
+        <w:t>New Feature</w:t>
+      </w:r>
+      <w:r>
+        <w:t xml:space="preserve"> [11.00.00] Add </w:t>
+      </w:r>
+      <w:r>
+        <w:rPr>
+          <w:rStyle w:val="RTiSWDocLiteralText"/>
+        </w:rPr>
+        <w:t>FormatStringProperty</w:t>
+      </w:r>
+      <w:r>
+        <w:rPr>
+          <w:rStyle w:val="RTiSWDocLiteralText"/>
+        </w:rPr>
+        <w:t>()</w:t>
+      </w:r>
+      <w:r>
+        <w:t xml:space="preserve"> command.</w:t>
+      </w:r>
+    </w:p>
+    <w:p>
+      <w:pPr>
+        <w:numPr>
+          <w:ilvl w:val="0"/>
+          <w:numId w:val="1"/>
+        </w:numPr>
+      </w:pPr>
+      <w:r>
+        <w:rPr>
+          <w:bdr w:val="single" w:sz="24" w:space="0" w:color="00FF00"/>
+        </w:rPr>
+        <w:t>New Feature</w:t>
+      </w:r>
+      <w:r>
+        <w:t xml:space="preserve"> [11.00.00] Add </w:t>
+      </w:r>
+      <w:r>
+        <w:rPr>
+          <w:rStyle w:val="RTiSWDocLiteralText"/>
+        </w:rPr>
+        <w:t>S</w:t>
+      </w:r>
+      <w:r>
+        <w:rPr>
+          <w:rStyle w:val="RTiSWDocLiteralText"/>
+        </w:rPr>
+        <w:t>etExcelCell</w:t>
+      </w:r>
+      <w:r>
+        <w:rPr>
+          <w:rStyle w:val="RTiSWDocLiteralText"/>
+        </w:rPr>
+        <w:t>()</w:t>
+      </w:r>
+      <w:r>
+        <w:t xml:space="preserve"> command.</w:t>
+      </w:r>
+    </w:p>
+    <w:p>
+      <w:pPr>
+        <w:numPr>
+          <w:ilvl w:val="0"/>
+          <w:numId w:val="1"/>
+        </w:numPr>
+      </w:pPr>
+      <w:r>
+        <w:rPr>
+          <w:bdr w:val="single" w:sz="24" w:space="0" w:color="00FF00"/>
+        </w:rPr>
+        <w:t>New Feature</w:t>
+      </w:r>
+      <w:r>
+        <w:t xml:space="preserve"> [11.00.00] Add </w:t>
+      </w:r>
+      <w:r>
+        <w:rPr>
+          <w:rStyle w:val="RTiSWDocLiteralText"/>
+        </w:rPr>
+        <w:t>S</w:t>
+      </w:r>
+      <w:r>
+        <w:rPr>
+          <w:rStyle w:val="RTiSWDocLiteralText"/>
+        </w:rPr>
+        <w:t>etExcelWorksheetViewProperties</w:t>
+      </w:r>
+      <w:r>
+        <w:rPr>
+          <w:rStyle w:val="RTiSWDocLiteralText"/>
+        </w:rPr>
+        <w:t>()</w:t>
+      </w:r>
+      <w:r>
+        <w:t xml:space="preserve"> command.</w:t>
+      </w:r>
+    </w:p>
+    <w:p>
+      <w:pPr>
+        <w:numPr>
+          <w:ilvl w:val="0"/>
+          <w:numId w:val="1"/>
+        </w:numPr>
+      </w:pPr>
+      <w:r>
+        <w:rPr>
+          <w:bdr w:val="single" w:sz="24" w:space="0" w:color="00FF00"/>
+        </w:rPr>
+        <w:t>New Feature</w:t>
+      </w:r>
+      <w:r>
+        <w:t xml:space="preserve"> [11.00.00] Add </w:t>
+      </w:r>
+      <w:r>
+        <w:rPr>
+          <w:rStyle w:val="RTiSWDocLiteralText"/>
+        </w:rPr>
+        <w:t>S</w:t>
+      </w:r>
+      <w:r>
+        <w:rPr>
+          <w:rStyle w:val="RTiSWDocLiteralText"/>
+        </w:rPr>
+        <w:t>etPropertyFromTable</w:t>
+      </w:r>
+      <w:r>
+        <w:rPr>
+          <w:rStyle w:val="RTiSWDocLiteralText"/>
+        </w:rPr>
+        <w:t>()</w:t>
+      </w:r>
+      <w:r>
+        <w:t xml:space="preserve"> command.</w:t>
+      </w:r>
+    </w:p>
+    <w:p>
+      <w:pPr>
+        <w:numPr>
+          <w:ilvl w:val="0"/>
+          <w:numId w:val="1"/>
+        </w:numPr>
+      </w:pPr>
+      <w:r>
+        <w:rPr>
+          <w:bdr w:val="single" w:sz="24" w:space="0" w:color="00FF00"/>
+        </w:rPr>
+        <w:t>New Feature</w:t>
+      </w:r>
+      <w:r>
+        <w:t xml:space="preserve"> [11.00.00] Add </w:t>
+      </w:r>
+      <w:r>
+        <w:rPr>
+          <w:rStyle w:val="RTiSWDocLiteralText"/>
+        </w:rPr>
+        <w:t>SplitTable</w:t>
+      </w:r>
+      <w:r>
+        <w:rPr>
+          <w:rStyle w:val="RTiSWDocLiteralText"/>
+        </w:rPr>
+        <w:t>Column</w:t>
+      </w:r>
+      <w:r>
+        <w:rPr>
+          <w:rStyle w:val="RTiSWDocLiteralText"/>
+        </w:rPr>
+        <w:t>()</w:t>
+      </w:r>
+      <w:r>
+        <w:t xml:space="preserve"> command.</w:t>
+      </w:r>
+    </w:p>
+    <w:p>
+      <w:pPr>
+        <w:numPr>
+          <w:ilvl w:val="0"/>
+          <w:numId w:val="1"/>
+        </w:numPr>
+      </w:pPr>
+      <w:r>
+        <w:rPr>
+          <w:bdr w:val="single" w:sz="24" w:space="0" w:color="00FF00"/>
+        </w:rPr>
+        <w:t>New Feature</w:t>
+      </w:r>
+      <w:r>
+        <w:t xml:space="preserve"> [11.00.00] Add </w:t>
+      </w:r>
+      <w:r>
+        <w:rPr>
+          <w:rStyle w:val="RTiSWDocLiteralText"/>
+        </w:rPr>
+        <w:t>SplitTableRow()</w:t>
+      </w:r>
+      <w:r>
+        <w:t xml:space="preserve"> command.</w:t>
+      </w:r>
+    </w:p>
+    <w:p>
+      <w:pPr>
+        <w:numPr>
+          <w:ilvl w:val="0"/>
+          <w:numId w:val="1"/>
+        </w:numPr>
+      </w:pPr>
+      <w:r>
+        <w:rPr>
+          <w:bdr w:val="single" w:sz="24" w:space="0" w:color="00FF00"/>
+        </w:rPr>
+        <w:t>New Feature</w:t>
+      </w:r>
+      <w:r>
+        <w:t xml:space="preserve"> [11.00.00] Add </w:t>
+      </w:r>
+      <w:r>
+        <w:rPr>
+          <w:rStyle w:val="RTiSWDocLiteralText"/>
+        </w:rPr>
+        <w:t>Wait</w:t>
+      </w:r>
+      <w:r>
+        <w:rPr>
+          <w:rStyle w:val="RTiSWDocLiteralText"/>
+        </w:rPr>
+        <w:t>()</w:t>
+      </w:r>
+      <w:r>
+        <w:t xml:space="preserve"> command.</w:t>
+      </w:r>
+    </w:p>
+    <w:p>
+      <w:pPr>
+        <w:numPr>
+          <w:ilvl w:val="0"/>
+          <w:numId w:val="1"/>
+        </w:numPr>
+      </w:pPr>
+      <w:r>
+        <w:rPr>
+          <w:bdr w:val="single" w:sz="24" w:space="0" w:color="00FF00"/>
+        </w:rPr>
+        <w:t>New Feature</w:t>
+      </w:r>
+      <w:r>
+        <w:t xml:space="preserve"> [11.00.00] Add functional </w:t>
+      </w:r>
+      <w:r>
+        <w:rPr>
+          <w:rStyle w:val="RTiSWDocLiteralText"/>
+        </w:rPr>
+        <w:t>WriteTimeSeriesToExcel(</w:t>
+      </w:r>
+      <w:r>
+        <w:rPr>
+          <w:rStyle w:val="RTiSWDocLiteralText"/>
+        </w:rPr>
+        <w:t>)</w:t>
+      </w:r>
+      <w:r>
+        <w:t xml:space="preserve"> and experimental </w:t>
+      </w:r>
+      <w:r>
+        <w:rPr>
+          <w:rStyle w:val="RTiSWDocLiteralText"/>
+        </w:rPr>
+        <w:t>WriteTimeSeriesToExcelFormatted()</w:t>
+      </w:r>
+      <w:r>
+        <w:t xml:space="preserve"> command.</w:t>
       </w:r>
     </w:p>
     <w:p/>
@@ -8188,248 +9587,43 @@
         <w:pStyle w:val="Heading2"/>
       </w:pPr>
       <w:r>
+        <w:t>Changes in Version 10.31.00</w:t>
+      </w:r>
+    </w:p>
+    <w:p/>
+    <w:p>
+      <w:pPr>
+        <w:numPr>
+          <w:ilvl w:val="0"/>
+          <w:numId w:val="1"/>
+        </w:numPr>
+      </w:pPr>
+      <w:r>
+        <w:rPr>
+          <w:bdr w:val="single" w:sz="24" w:space="0" w:color="FF0000"/>
+        </w:rPr>
         <w:lastRenderedPageBreak/>
-        <w:t>Changes in Version 11.01.00</w:t>
-      </w:r>
-    </w:p>
-    <w:p/>
-    <w:p>
-      <w:pPr>
-        <w:pStyle w:val="ListParagraph"/>
-        <w:numPr>
-          <w:ilvl w:val="0"/>
-          <w:numId w:val="17"/>
-        </w:numPr>
-      </w:pPr>
-      <w:r>
-        <w:rPr>
-          <w:bdr w:val="single" w:sz="24" w:space="0" w:color="3366FF"/>
-        </w:rPr>
-        <w:t>Change</w:t>
-      </w:r>
-      <w:r>
-        <w:t xml:space="preserve"> [11.01.00] The </w:t>
-      </w:r>
-      <w:r>
-        <w:rPr>
-          <w:rStyle w:val="RTiSWDocLiteralText"/>
-        </w:rPr>
-        <w:t>InsertTableColumn()</w:t>
-      </w:r>
-      <w:r>
-        <w:t xml:space="preserve"> command now provides </w:t>
-      </w:r>
-      <w:r>
-        <w:t>the</w:t>
-      </w:r>
-      <w:r>
-        <w:t xml:space="preserve"> </w:t>
-      </w:r>
-      <w:r>
-        <w:rPr>
-          <w:rStyle w:val="RTiSWDocLiteralText"/>
-        </w:rPr>
-        <w:t>InitialValue</w:t>
-      </w:r>
-      <w:r>
-        <w:t xml:space="preserve"> parameter to set the initial value in the column.</w:t>
-      </w:r>
-    </w:p>
-    <w:p>
-      <w:pPr>
-        <w:pStyle w:val="ListParagraph"/>
-        <w:numPr>
-          <w:ilvl w:val="0"/>
-          <w:numId w:val="17"/>
-        </w:numPr>
-      </w:pPr>
-      <w:r>
-        <w:rPr>
-          <w:bdr w:val="single" w:sz="24" w:space="0" w:color="3366FF"/>
-        </w:rPr>
-        <w:t>Change</w:t>
-      </w:r>
-      <w:r>
-        <w:t xml:space="preserve"> [11.01.00] The ReclamationHDB datastore configuration file now supports the </w:t>
-      </w:r>
-      <w:r>
-        <w:rPr>
-          <w:rStyle w:val="RTiSWDocLiteralText"/>
-        </w:rPr>
-        <w:t>ResultSetFetchSize</w:t>
-      </w:r>
-      <w:r>
-        <w:t xml:space="preserve"> and </w:t>
-      </w:r>
-      <w:r>
-        <w:rPr>
-          <w:rStyle w:val="RTiSWDocLiteralText"/>
-        </w:rPr>
-        <w:t>WriteToHDBInsertStateMentMax</w:t>
-      </w:r>
-      <w:r>
-        <w:t xml:space="preserve"> parameter to optimize performance.   The default value for </w:t>
-      </w:r>
-      <w:r>
-        <w:rPr>
-          <w:rStyle w:val="RTiSWDocLiteralText"/>
-        </w:rPr>
-        <w:t>ReadNHourEndDateTime</w:t>
-      </w:r>
-      <w:r>
-        <w:t xml:space="preserve"> is now</w:t>
-      </w:r>
-      <w:r>
-        <w:t xml:space="preserve"> </w:t>
-      </w:r>
-      <w:r>
-        <w:rPr>
-          <w:rStyle w:val="RTiSWDocLiteralText"/>
-        </w:rPr>
-        <w:t>StartDateTimePlusInterval</w:t>
-      </w:r>
-      <w:r>
-        <w:t>, which is appropriate for the current HDB.</w:t>
-      </w:r>
-    </w:p>
-    <w:p>
-      <w:pPr>
-        <w:pStyle w:val="ListParagraph"/>
-        <w:numPr>
-          <w:ilvl w:val="0"/>
-          <w:numId w:val="17"/>
-        </w:numPr>
-      </w:pPr>
-      <w:r>
-        <w:rPr>
-          <w:bdr w:val="single" w:sz="24" w:space="0" w:color="3366FF"/>
-        </w:rPr>
-        <w:t>Change</w:t>
-      </w:r>
-      <w:r>
-        <w:t xml:space="preserve"> [11.01.00] The </w:t>
-      </w:r>
-      <w:r>
-        <w:rPr>
-          <w:rStyle w:val="RTiSWDocLiteralText"/>
-        </w:rPr>
-        <w:t>WritePropertiesToFile()</w:t>
-      </w:r>
-      <w:r>
-        <w:t xml:space="preserve"> command now provides the </w:t>
-      </w:r>
-      <w:r>
-        <w:rPr>
-          <w:rStyle w:val="RTiSWDocLiteralText"/>
-        </w:rPr>
-        <w:t>SortOrder</w:t>
-      </w:r>
-      <w:r>
-        <w:t xml:space="preserve"> parameter to sort properties for output.  Build-in and user properties are fully supported.</w:t>
-      </w:r>
-    </w:p>
-    <w:p>
-      <w:pPr>
-        <w:numPr>
-          <w:ilvl w:val="0"/>
-          <w:numId w:val="17"/>
-        </w:numPr>
-      </w:pPr>
-      <w:r>
-        <w:rPr>
-          <w:bdr w:val="single" w:sz="24" w:space="0" w:color="00FF00"/>
-        </w:rPr>
-        <w:t>New Feature</w:t>
-      </w:r>
-      <w:r>
-        <w:t xml:space="preserve"> [11.01.00] The ReclamationHDB datastore </w:t>
-      </w:r>
-      <w:r>
-        <w:rPr>
-          <w:rStyle w:val="RTiSWDocLiteralText"/>
-        </w:rPr>
-        <w:t>SystemLogin</w:t>
-      </w:r>
-      <w:r>
-        <w:t xml:space="preserve"> and </w:t>
-      </w:r>
-      <w:r>
-        <w:rPr>
-          <w:rStyle w:val="RTiSWDocLiteralText"/>
-        </w:rPr>
-        <w:t>SystemPassword</w:t>
-      </w:r>
-      <w:r>
-        <w:t xml:space="preserve"> properties can now be set to </w:t>
-      </w:r>
-      <w:r>
-        <w:rPr>
-          <w:rStyle w:val="RTiSWDocLiteralText"/>
-        </w:rPr>
-        <w:t>Prompt</w:t>
-      </w:r>
-      <w:r>
-        <w:t xml:space="preserve"> to cause a dialog to be shown when TSTool starts.  The login can also be changed using the </w:t>
-      </w:r>
-      <w:r>
-        <w:rPr>
-          <w:rStyle w:val="RTiSWDocGUIReference"/>
-        </w:rPr>
-        <w:t>File…Open…ReclamationHDB</w:t>
-      </w:r>
-      <w:r>
-        <w:t xml:space="preserve"> menu.  Database connections that timeout due to non-use now are reconnected automatically.</w:t>
-      </w:r>
-    </w:p>
-    <w:p>
-      <w:pPr>
-        <w:pStyle w:val="ListParagraph"/>
-        <w:numPr>
-          <w:ilvl w:val="0"/>
-          <w:numId w:val="17"/>
-        </w:numPr>
-      </w:pPr>
-      <w:r>
-        <w:rPr>
-          <w:bdr w:val="single" w:sz="24" w:space="0" w:color="00FF00"/>
-        </w:rPr>
-        <w:t>New Feature</w:t>
-      </w:r>
-      <w:r>
-        <w:t xml:space="preserve"> [11.01.00] Added the </w:t>
-      </w:r>
-      <w:r>
-        <w:rPr>
-          <w:rStyle w:val="RTiSWDocLiteralText"/>
-        </w:rPr>
-        <w:t>ReadPropertiesFromExcel()</w:t>
-      </w:r>
-      <w:r>
-        <w:t xml:space="preserve"> command.</w:t>
-      </w:r>
-    </w:p>
-    <w:p/>
-    <w:p>
-      <w:pPr>
-        <w:pStyle w:val="Heading2"/>
-      </w:pPr>
-      <w:r>
-        <w:t>Changes in Version 1</w:t>
-      </w:r>
-      <w:r>
-        <w:t>1</w:t>
-      </w:r>
-      <w:r>
-        <w:t>.</w:t>
-      </w:r>
-      <w:r>
-        <w:t>00</w:t>
-      </w:r>
-      <w:r>
-        <w:t>.00</w:t>
-      </w:r>
-    </w:p>
-    <w:p/>
+        <w:t>Bug Fix</w:t>
+      </w:r>
+      <w:r>
+        <w:t xml:space="preserve"> [10.31.00] Fix bug where </w:t>
+      </w:r>
+      <w:r>
+        <w:rPr>
+          <w:rStyle w:val="RTiSWDocLiteralText"/>
+        </w:rPr>
+        <w:t>WriteTableToExcel()</w:t>
+      </w:r>
+      <w:r>
+        <w:t xml:space="preserve"> command generated errors when columns </w:t>
+      </w:r>
+      <w:r>
+        <w:t xml:space="preserve">containing other than strings </w:t>
+      </w:r>
+      <w:r>
+        <w:t>were specified.</w:t>
+      </w:r>
+    </w:p>
     <w:p>
       <w:pPr>
         <w:numPr>
@@ -8441,1123 +9635,6 @@
         <w:rPr>
           <w:bdr w:val="single" w:sz="24" w:space="0" w:color="FF0000"/>
         </w:rPr>
-        <w:t>Bug Fix</w:t>
-      </w:r>
-      <w:r>
-        <w:t xml:space="preserve"> [1</w:t>
-      </w:r>
-      <w:r>
-        <w:t>1</w:t>
-      </w:r>
-      <w:r>
-        <w:t>.</w:t>
-      </w:r>
-      <w:r>
-        <w:t>00</w:t>
-      </w:r>
-      <w:r>
-        <w:t xml:space="preserve">.00] Fix bug where </w:t>
-      </w:r>
-      <w:r>
-        <w:rPr>
-          <w:rStyle w:val="RTiSWDocLiteralText"/>
-        </w:rPr>
-        <w:t>Cummulate</w:t>
-      </w:r>
-      <w:r>
-        <w:rPr>
-          <w:rStyle w:val="RTiSWDocLiteralText"/>
-        </w:rPr>
-        <w:t>(</w:t>
-      </w:r>
-      <w:r>
-        <w:rPr>
-          <w:rStyle w:val="RTiSWDocLiteralText"/>
-        </w:rPr>
-        <w:t>…,ResetValue=DataValue,…</w:t>
-      </w:r>
-      <w:r>
-        <w:rPr>
-          <w:rStyle w:val="RTiSWDocLiteralText"/>
-        </w:rPr>
-        <w:t>)</w:t>
-      </w:r>
-      <w:r>
-        <w:t xml:space="preserve"> parameter was not being handled and the first value in each output year was set to zero.</w:t>
-      </w:r>
-    </w:p>
-    <w:p>
-      <w:pPr>
-        <w:numPr>
-          <w:ilvl w:val="0"/>
-          <w:numId w:val="1"/>
-        </w:numPr>
-      </w:pPr>
-      <w:r>
-        <w:rPr>
-          <w:bdr w:val="single" w:sz="24" w:space="0" w:color="FF0000"/>
-        </w:rPr>
-        <w:t>Bug Fix</w:t>
-      </w:r>
-      <w:r>
-        <w:t xml:space="preserve"> [11.00.00] Fixed bug in HydroBase daily diversion read code.  Years after a full blank year also were skipped and the carry forward processing during the year did not occur.</w:t>
-      </w:r>
-    </w:p>
-    <w:p>
-      <w:pPr>
-        <w:numPr>
-          <w:ilvl w:val="0"/>
-          <w:numId w:val="1"/>
-        </w:numPr>
-      </w:pPr>
-      <w:r>
-        <w:rPr>
-          <w:bdr w:val="single" w:sz="24" w:space="0" w:color="FF0000"/>
-        </w:rPr>
-        <w:t>Bug Fix</w:t>
-      </w:r>
-      <w:r>
-        <w:t xml:space="preserve"> [11.00.00] The </w:t>
-      </w:r>
-      <w:r>
-        <w:rPr>
-          <w:rStyle w:val="RTiSWDocLiteralText"/>
-        </w:rPr>
-        <w:t>F</w:t>
-      </w:r>
-      <w:r>
-        <w:rPr>
-          <w:rStyle w:val="RTiSWDocLiteralText"/>
-        </w:rPr>
-        <w:t>illRepeat</w:t>
-      </w:r>
-      <w:r>
-        <w:rPr>
-          <w:rStyle w:val="RTiSWDocLiteralText"/>
-        </w:rPr>
-        <w:t>()</w:t>
-      </w:r>
-      <w:r>
-        <w:t xml:space="preserve"> command editor was not saving the </w:t>
-      </w:r>
-      <w:r>
-        <w:rPr>
-          <w:rStyle w:val="RTiSWDocLiteralText"/>
-        </w:rPr>
-        <w:t>TSList</w:t>
-      </w:r>
-      <w:r>
-        <w:t xml:space="preserve"> parameter in the command string.</w:t>
-      </w:r>
-    </w:p>
-    <w:p>
-      <w:pPr>
-        <w:numPr>
-          <w:ilvl w:val="0"/>
-          <w:numId w:val="1"/>
-        </w:numPr>
-      </w:pPr>
-      <w:r>
-        <w:rPr>
-          <w:bdr w:val="single" w:sz="24" w:space="0" w:color="FF0000"/>
-        </w:rPr>
-        <w:t>Bug Fix</w:t>
-      </w:r>
-      <w:r>
-        <w:t xml:space="preserve"> [11.00.00] The </w:t>
-      </w:r>
-      <w:r>
-        <w:rPr>
-          <w:rStyle w:val="RTiSWDocLiteralText"/>
-        </w:rPr>
-        <w:t>F</w:t>
-      </w:r>
-      <w:r>
-        <w:rPr>
-          <w:rStyle w:val="RTiSWDocLiteralText"/>
-        </w:rPr>
-        <w:t>illUsingDiversionComments</w:t>
-      </w:r>
-      <w:r>
-        <w:rPr>
-          <w:rStyle w:val="RTiSWDocLiteralText"/>
-        </w:rPr>
-        <w:t>()</w:t>
-      </w:r>
-      <w:r>
-        <w:t xml:space="preserve"> command used with HydroBase was filling missing data in the whole period with zeros when CIU was </w:t>
-      </w:r>
-      <w:r>
-        <w:rPr>
-          <w:rStyle w:val="RTiSWDocLiteralText"/>
-        </w:rPr>
-        <w:t>H</w:t>
-      </w:r>
-      <w:r>
-        <w:t xml:space="preserve">, </w:t>
-      </w:r>
-      <w:r>
-        <w:rPr>
-          <w:rStyle w:val="RTiSWDocLiteralText"/>
-        </w:rPr>
-        <w:t>I</w:t>
-      </w:r>
-      <w:r>
-        <w:t xml:space="preserve">, or </w:t>
-      </w:r>
-      <w:r>
-        <w:rPr>
-          <w:rStyle w:val="RTiSWDocLiteralText"/>
-        </w:rPr>
-        <w:t>N</w:t>
-      </w:r>
-      <w:r>
-        <w:t xml:space="preserve">.  Handling of flags has been improved.  </w:t>
-      </w:r>
-      <w:r>
-        <w:t xml:space="preserve">Filling was ignoring </w:t>
-      </w:r>
-      <w:r>
-        <w:rPr>
-          <w:rStyle w:val="RTiSWDocLiteralText"/>
-        </w:rPr>
-        <w:t>DivClass</w:t>
-      </w:r>
-      <w:r>
-        <w:t xml:space="preserve"> and </w:t>
-      </w:r>
-      <w:r>
-        <w:rPr>
-          <w:rStyle w:val="RTiSWDocLiteralText"/>
-        </w:rPr>
-        <w:t>RelClass</w:t>
-      </w:r>
-      <w:r>
-        <w:t xml:space="preserve"> time series.  </w:t>
-      </w:r>
-      <w:r>
-        <w:t xml:space="preserve">The command editor has been </w:t>
-      </w:r>
-      <w:r>
-        <w:t>restructured to be more clear</w:t>
-      </w:r>
-      <w:r>
-        <w:t>.</w:t>
-      </w:r>
-    </w:p>
-    <w:p>
-      <w:pPr>
-        <w:numPr>
-          <w:ilvl w:val="0"/>
-          <w:numId w:val="1"/>
-        </w:numPr>
-      </w:pPr>
-      <w:r>
-        <w:rPr>
-          <w:bdr w:val="single" w:sz="24" w:space="0" w:color="FF0000"/>
-        </w:rPr>
-        <w:t>Bug Fix</w:t>
-      </w:r>
-      <w:r>
-        <w:t xml:space="preserve"> [11.00.00] The </w:t>
-      </w:r>
-      <w:r>
-        <w:rPr>
-          <w:rStyle w:val="RTiSWDocLiteralText"/>
-        </w:rPr>
-        <w:t>FormatTableString()</w:t>
-      </w:r>
-      <w:r>
-        <w:t xml:space="preserve"> command now supports formatting syntax like </w:t>
-      </w:r>
-      <w:r>
-        <w:rPr>
-          <w:rStyle w:val="RTiSWDocLiteralText"/>
-        </w:rPr>
-        <w:t>%05.1f</w:t>
-      </w:r>
-      <w:r>
-        <w:t xml:space="preserve"> to pad floating point number output with leading zeros.  This is a global change for </w:t>
-      </w:r>
-      <w:r>
-        <w:t>all features that perform similar formatting</w:t>
-      </w:r>
-      <w:r>
-        <w:t>.</w:t>
-      </w:r>
-    </w:p>
-    <w:p>
-      <w:pPr>
-        <w:numPr>
-          <w:ilvl w:val="0"/>
-          <w:numId w:val="1"/>
-        </w:numPr>
-      </w:pPr>
-      <w:r>
-        <w:rPr>
-          <w:bdr w:val="single" w:sz="24" w:space="0" w:color="FF0000"/>
-        </w:rPr>
-        <w:t>Bug Fix</w:t>
-      </w:r>
-      <w:r>
-        <w:t xml:space="preserve"> [11.00.00] Fix bug in HEC-DSS code where new location type part of TSID was not handled.  The location type is now equivalent to the A part in the HEC-DSS path.</w:t>
-      </w:r>
-    </w:p>
-    <w:p>
-      <w:pPr>
-        <w:numPr>
-          <w:ilvl w:val="0"/>
-          <w:numId w:val="1"/>
-        </w:numPr>
-      </w:pPr>
-      <w:r>
-        <w:rPr>
-          <w:bdr w:val="single" w:sz="24" w:space="0" w:color="FF0000"/>
-        </w:rPr>
-        <w:t>Bug Fix</w:t>
-      </w:r>
-      <w:r>
-        <w:t xml:space="preserve"> [1</w:t>
-      </w:r>
-      <w:r>
-        <w:t>1</w:t>
-      </w:r>
-      <w:r>
-        <w:t>.</w:t>
-      </w:r>
-      <w:r>
-        <w:t>00</w:t>
-      </w:r>
-      <w:r>
-        <w:t>.00] Fix bug where time series for HydroBase structures were listed in the main TSTool interface using longitude for latitude.</w:t>
-      </w:r>
-    </w:p>
-    <w:p>
-      <w:pPr>
-        <w:numPr>
-          <w:ilvl w:val="0"/>
-          <w:numId w:val="1"/>
-        </w:numPr>
-      </w:pPr>
-      <w:r>
-        <w:rPr>
-          <w:bdr w:val="single" w:sz="24" w:space="0" w:color="3366FF"/>
-        </w:rPr>
-        <w:t>Change</w:t>
-      </w:r>
-      <w:r>
-        <w:t xml:space="preserve"> [11.00.00] Upgrade from Java 6 to Java 7.</w:t>
-      </w:r>
-      <w:r>
-        <w:t xml:space="preserve">  Java 6 is no longer being supported by Oracle and Java 7 provides performance increases and many enhancements.</w:t>
-      </w:r>
-    </w:p>
-    <w:p>
-      <w:pPr>
-        <w:numPr>
-          <w:ilvl w:val="0"/>
-          <w:numId w:val="1"/>
-        </w:numPr>
-      </w:pPr>
-      <w:r>
-        <w:rPr>
-          <w:bdr w:val="single" w:sz="24" w:space="0" w:color="3366FF"/>
-        </w:rPr>
-        <w:t>Change</w:t>
-      </w:r>
-      <w:r>
-        <w:t xml:space="preserve"> [11.00.00] Upgrade Freemarker templating library from version 2.3.15 to version 2.3.21.  There are many enhancements and in particular error messages are more user-friendly.</w:t>
-      </w:r>
-    </w:p>
-    <w:p>
-      <w:pPr>
-        <w:numPr>
-          <w:ilvl w:val="0"/>
-          <w:numId w:val="1"/>
-        </w:numPr>
-      </w:pPr>
-      <w:r>
-        <w:rPr>
-          <w:bdr w:val="single" w:sz="24" w:space="0" w:color="3366FF"/>
-        </w:rPr>
-        <w:t>Change</w:t>
-      </w:r>
-      <w:r>
-        <w:t xml:space="preserve"> [11.00.00] The </w:t>
-      </w:r>
-      <w:r>
-        <w:rPr>
-          <w:rStyle w:val="RTiSWDocLiteralText"/>
-        </w:rPr>
-        <w:t>For()</w:t>
-      </w:r>
-      <w:r>
-        <w:t xml:space="preserve"> command now allows iterating over a list of specified values and error handling has been improved.</w:t>
-      </w:r>
-    </w:p>
-    <w:p>
-      <w:pPr>
-        <w:numPr>
-          <w:ilvl w:val="0"/>
-          <w:numId w:val="1"/>
-        </w:numPr>
-      </w:pPr>
-      <w:r>
-        <w:rPr>
-          <w:bdr w:val="single" w:sz="24" w:space="0" w:color="3366FF"/>
-        </w:rPr>
-        <w:t>Change</w:t>
-      </w:r>
-      <w:r>
-        <w:t xml:space="preserve"> [11.00.00] The </w:t>
-      </w:r>
-      <w:r>
-        <w:rPr>
-          <w:rStyle w:val="RTiSWDocLiteralText"/>
-        </w:rPr>
-        <w:t>FormatTableString()</w:t>
-      </w:r>
-      <w:r>
-        <w:t xml:space="preserve"> command now has </w:t>
-      </w:r>
-      <w:r>
-        <w:rPr>
-          <w:rStyle w:val="RTiSWDocLiteralText"/>
-        </w:rPr>
-        <w:t>InsertBeforeColumn</w:t>
-      </w:r>
-      <w:r>
-        <w:t xml:space="preserve"> parameter to control the position of the new column.</w:t>
-      </w:r>
-    </w:p>
-    <w:p>
-      <w:pPr>
-        <w:numPr>
-          <w:ilvl w:val="0"/>
-          <w:numId w:val="1"/>
-        </w:numPr>
-      </w:pPr>
-      <w:r>
-        <w:rPr>
-          <w:bdr w:val="single" w:sz="24" w:space="0" w:color="3366FF"/>
-        </w:rPr>
-        <w:lastRenderedPageBreak/>
-        <w:t>Change</w:t>
-      </w:r>
-      <w:r>
-        <w:t xml:space="preserve"> [1</w:t>
-      </w:r>
-      <w:r>
-        <w:t>1</w:t>
-      </w:r>
-      <w:r>
-        <w:t>.</w:t>
-      </w:r>
-      <w:r>
-        <w:t>00</w:t>
-      </w:r>
-      <w:r>
-        <w:t xml:space="preserve">.00] The HydroBaseDataStore now allows the </w:t>
-      </w:r>
-      <w:r>
-        <w:rPr>
-          <w:rStyle w:val="RTiSWDocLiteralText"/>
-        </w:rPr>
-        <w:t>OdbcName</w:t>
-      </w:r>
-      <w:r>
-        <w:t xml:space="preserve"> property to be set to an ODBC DSN for the SQL Server database connection.  This may be useful for troubleshooting or in cases where authentication is different than the default for HydroBase.</w:t>
-      </w:r>
-    </w:p>
-    <w:p>
-      <w:pPr>
-        <w:numPr>
-          <w:ilvl w:val="0"/>
-          <w:numId w:val="1"/>
-        </w:numPr>
-      </w:pPr>
-      <w:r>
-        <w:rPr>
-          <w:bdr w:val="single" w:sz="24" w:space="0" w:color="3366FF"/>
-        </w:rPr>
-        <w:t>Change</w:t>
-      </w:r>
-      <w:r>
-        <w:t xml:space="preserve"> [11.00.00] The </w:t>
-      </w:r>
-      <w:r>
-        <w:rPr>
-          <w:rStyle w:val="RTiSWDocLiteralText"/>
-        </w:rPr>
-        <w:t>JoinTables()</w:t>
-      </w:r>
-      <w:r>
-        <w:t xml:space="preserve"> command now has the </w:t>
-      </w:r>
-      <w:r>
-        <w:rPr>
-          <w:rStyle w:val="RTiSWDocLiteralText"/>
-        </w:rPr>
-        <w:t>HandleMultipleJoinMatchesHow</w:t>
-      </w:r>
-      <w:r>
-        <w:t xml:space="preserve"> parameter to specify how multiple matches are handled in the joined table.</w:t>
-      </w:r>
-    </w:p>
-    <w:p>
-      <w:pPr>
-        <w:numPr>
-          <w:ilvl w:val="0"/>
-          <w:numId w:val="1"/>
-        </w:numPr>
-      </w:pPr>
-      <w:r>
-        <w:rPr>
-          <w:bdr w:val="single" w:sz="24" w:space="0" w:color="3366FF"/>
-        </w:rPr>
-        <w:t>Change</w:t>
-      </w:r>
-      <w:r>
-        <w:t xml:space="preserve"> [1</w:t>
-      </w:r>
-      <w:r>
-        <w:t>1</w:t>
-      </w:r>
-      <w:r>
-        <w:t>.</w:t>
-      </w:r>
-      <w:r>
-        <w:t>00</w:t>
-      </w:r>
-      <w:r>
-        <w:t xml:space="preserve">.00] The NrcsAwdbDataStore now recognizes the </w:t>
-      </w:r>
-      <w:r>
-        <w:rPr>
-          <w:rStyle w:val="RTiSWDocLiteralText"/>
-        </w:rPr>
-        <w:t>ConnectTimeout</w:t>
-      </w:r>
-      <w:r>
-        <w:t xml:space="preserve"> and </w:t>
-      </w:r>
-      <w:r>
-        <w:rPr>
-          <w:rStyle w:val="RTiSWDocLiteralText"/>
-        </w:rPr>
-        <w:t>ReadTimeout</w:t>
-      </w:r>
-      <w:r>
-        <w:t xml:space="preserve"> properties to be set.  These properties are useful to prevent TSTool from hanging when the NRCS web services are unavailable.</w:t>
-      </w:r>
-    </w:p>
-    <w:p>
-      <w:pPr>
-        <w:numPr>
-          <w:ilvl w:val="0"/>
-          <w:numId w:val="1"/>
-        </w:numPr>
-      </w:pPr>
-      <w:r>
-        <w:rPr>
-          <w:bdr w:val="single" w:sz="24" w:space="0" w:color="3366FF"/>
-        </w:rPr>
-        <w:t>Change</w:t>
-      </w:r>
-      <w:r>
-        <w:t xml:space="preserve"> [11.00.00] The </w:t>
-      </w:r>
-      <w:r>
-        <w:rPr>
-          <w:rStyle w:val="RTiSWDocLiteralText"/>
-        </w:rPr>
-        <w:t>SortTable()</w:t>
-      </w:r>
-      <w:r>
-        <w:t xml:space="preserve"> command now supports sorting by multiple columns, each with sort order.</w:t>
-      </w:r>
-    </w:p>
-    <w:p>
-      <w:pPr>
-        <w:numPr>
-          <w:ilvl w:val="0"/>
-          <w:numId w:val="1"/>
-        </w:numPr>
-      </w:pPr>
-      <w:r>
-        <w:rPr>
-          <w:bdr w:val="single" w:sz="24" w:space="0" w:color="3366FF"/>
-        </w:rPr>
-        <w:t>Change</w:t>
-      </w:r>
-      <w:r>
-        <w:t xml:space="preserve"> [11.00.00] The </w:t>
-      </w:r>
-      <w:r>
-        <w:rPr>
-          <w:rStyle w:val="RTiSWDocLiteralText"/>
-        </w:rPr>
-        <w:t>WriteTableToExcel()</w:t>
-      </w:r>
-      <w:r>
-        <w:t xml:space="preserve"> command now allows columns and rows to be excluded from writing.</w:t>
-      </w:r>
-      <w:r>
-        <w:t xml:space="preserve">  Output column widths can also now be set globally for empty columns.</w:t>
-      </w:r>
-    </w:p>
-    <w:p>
-      <w:pPr>
-        <w:numPr>
-          <w:ilvl w:val="0"/>
-          <w:numId w:val="1"/>
-        </w:numPr>
-      </w:pPr>
-      <w:r>
-        <w:rPr>
-          <w:bdr w:val="single" w:sz="24" w:space="0" w:color="3366FF"/>
-        </w:rPr>
-        <w:t>Change</w:t>
-      </w:r>
-      <w:r>
-        <w:t xml:space="preserve"> [11.00.00] Table commands have been moved to a </w:t>
-      </w:r>
-      <w:r>
-        <w:rPr>
-          <w:rStyle w:val="RTiSWDocGUIReference"/>
-        </w:rPr>
-        <w:t>Commands/Table</w:t>
-      </w:r>
-      <w:r>
-        <w:t xml:space="preserve"> menu to provide more room to grow.</w:t>
-      </w:r>
-    </w:p>
-    <w:p>
-      <w:pPr>
-        <w:numPr>
-          <w:ilvl w:val="0"/>
-          <w:numId w:val="1"/>
-        </w:numPr>
-      </w:pPr>
-      <w:r>
-        <w:rPr>
-          <w:bdr w:val="single" w:sz="24" w:space="0" w:color="3366FF"/>
-        </w:rPr>
-        <w:t>Change</w:t>
-      </w:r>
-      <w:r>
-        <w:t xml:space="preserve"> [11.00.00] The </w:t>
-      </w:r>
-      <w:r>
-        <w:rPr>
-          <w:rStyle w:val="RTiSWDocGUIReference"/>
-        </w:rPr>
-        <w:t>View…Datastores</w:t>
-      </w:r>
-      <w:r>
-        <w:t xml:space="preserve"> display now includes datastore properties for enabled, status, status message, and ODBC DSN.</w:t>
-      </w:r>
-    </w:p>
-    <w:p>
-      <w:pPr>
-        <w:numPr>
-          <w:ilvl w:val="0"/>
-          <w:numId w:val="1"/>
-        </w:numPr>
-      </w:pPr>
-      <w:r>
-        <w:rPr>
-          <w:bdr w:val="single" w:sz="24" w:space="0" w:color="00FF00"/>
-        </w:rPr>
-        <w:t>New Feature</w:t>
-      </w:r>
-      <w:r>
-        <w:t xml:space="preserve"> [1</w:t>
-      </w:r>
-      <w:r>
-        <w:t>1</w:t>
-      </w:r>
-      <w:r>
-        <w:t>.</w:t>
-      </w:r>
-      <w:r>
-        <w:t>00</w:t>
-      </w:r>
-      <w:r>
-        <w:t>.00] Allow users to select recent files when opening command files.</w:t>
-      </w:r>
-    </w:p>
-    <w:p>
-      <w:pPr>
-        <w:numPr>
-          <w:ilvl w:val="0"/>
-          <w:numId w:val="1"/>
-        </w:numPr>
-      </w:pPr>
-      <w:r>
-        <w:rPr>
-          <w:bdr w:val="single" w:sz="24" w:space="0" w:color="00FF00"/>
-        </w:rPr>
-        <w:t>New Feature</w:t>
-      </w:r>
-      <w:r>
-        <w:t xml:space="preserve"> [11.00.00] </w:t>
-      </w:r>
-      <w:r>
-        <w:t>Add</w:t>
-      </w:r>
-      <w:r>
-        <w:t xml:space="preserve"> command line argument </w:t>
-      </w:r>
-      <w:r>
-        <w:rPr>
-          <w:rStyle w:val="RTiSWDocLiteralText"/>
-        </w:rPr>
-        <w:t>–batchTimeout Seconds</w:t>
-      </w:r>
-      <w:r>
-        <w:t>, which</w:t>
-      </w:r>
-      <w:r>
-        <w:t xml:space="preserve"> is useful when TSTool hangs accessing a datastore.</w:t>
-      </w:r>
-    </w:p>
-    <w:p>
-      <w:pPr>
-        <w:numPr>
-          <w:ilvl w:val="0"/>
-          <w:numId w:val="1"/>
-        </w:numPr>
-      </w:pPr>
-      <w:r>
-        <w:rPr>
-          <w:bdr w:val="single" w:sz="24" w:space="0" w:color="00FF00"/>
-        </w:rPr>
-        <w:t>New Feature</w:t>
-      </w:r>
-      <w:r>
-        <w:t xml:space="preserve"> [11.00.00] Add </w:t>
-      </w:r>
-      <w:r>
-        <w:rPr>
-          <w:rStyle w:val="RTiSWDocLiteralText"/>
-        </w:rPr>
-        <w:t>CloseDataStore</w:t>
-      </w:r>
-      <w:r>
-        <w:rPr>
-          <w:rStyle w:val="RTiSWDocLiteralText"/>
-        </w:rPr>
-        <w:t>()</w:t>
-      </w:r>
-      <w:r>
-        <w:t xml:space="preserve"> command.</w:t>
-      </w:r>
-    </w:p>
-    <w:p>
-      <w:pPr>
-        <w:numPr>
-          <w:ilvl w:val="0"/>
-          <w:numId w:val="1"/>
-        </w:numPr>
-      </w:pPr>
-      <w:r>
-        <w:rPr>
-          <w:bdr w:val="single" w:sz="24" w:space="0" w:color="00FF00"/>
-        </w:rPr>
-        <w:t>New Feature</w:t>
-      </w:r>
-      <w:r>
-        <w:t xml:space="preserve"> [11.00.00] Add </w:t>
-      </w:r>
-      <w:r>
-        <w:rPr>
-          <w:rStyle w:val="RTiSWDocLiteralText"/>
-        </w:rPr>
-        <w:t>CloseExcelWorkbook</w:t>
-      </w:r>
-      <w:r>
-        <w:rPr>
-          <w:rStyle w:val="RTiSWDocLiteralText"/>
-        </w:rPr>
-        <w:t>()</w:t>
-      </w:r>
-      <w:r>
-        <w:t xml:space="preserve"> command.</w:t>
-      </w:r>
-    </w:p>
-    <w:p>
-      <w:pPr>
-        <w:numPr>
-          <w:ilvl w:val="0"/>
-          <w:numId w:val="1"/>
-        </w:numPr>
-      </w:pPr>
-      <w:r>
-        <w:rPr>
-          <w:bdr w:val="single" w:sz="24" w:space="0" w:color="00FF00"/>
-        </w:rPr>
-        <w:t>New Feature</w:t>
-      </w:r>
-      <w:r>
-        <w:t xml:space="preserve"> [11.00.00] Enable the </w:t>
-      </w:r>
-      <w:r>
-        <w:rPr>
-          <w:rStyle w:val="RTiSWDocLiteralText"/>
-        </w:rPr>
-        <w:t>DiffProgram</w:t>
-      </w:r>
-      <w:r>
-        <w:t xml:space="preserve"> TSTool configuration file property.  If set to the path for a program such as KDiff3, the program can be called from some user interface features to compare files, such as the </w:t>
-      </w:r>
-      <w:r>
-        <w:rPr>
-          <w:rStyle w:val="RTiSWDocLiteralText"/>
-        </w:rPr>
-        <w:t>CompareFiles()</w:t>
-      </w:r>
-      <w:r>
-        <w:t xml:space="preserve"> editor.</w:t>
-      </w:r>
-    </w:p>
-    <w:p>
-      <w:pPr>
-        <w:numPr>
-          <w:ilvl w:val="0"/>
-          <w:numId w:val="1"/>
-        </w:numPr>
-      </w:pPr>
-      <w:r>
-        <w:rPr>
-          <w:bdr w:val="single" w:sz="24" w:space="0" w:color="00FF00"/>
-        </w:rPr>
-        <w:t>New Feature</w:t>
-      </w:r>
-      <w:r>
-        <w:t xml:space="preserve"> [11.00.00] Add </w:t>
-      </w:r>
-      <w:r>
-        <w:rPr>
-          <w:rStyle w:val="RTiSWDocLiteralText"/>
-        </w:rPr>
-        <w:t>FormatStringProperty</w:t>
-      </w:r>
-      <w:r>
-        <w:rPr>
-          <w:rStyle w:val="RTiSWDocLiteralText"/>
-        </w:rPr>
-        <w:t>()</w:t>
-      </w:r>
-      <w:r>
-        <w:t xml:space="preserve"> command.</w:t>
-      </w:r>
-    </w:p>
-    <w:p>
-      <w:pPr>
-        <w:numPr>
-          <w:ilvl w:val="0"/>
-          <w:numId w:val="1"/>
-        </w:numPr>
-      </w:pPr>
-      <w:r>
-        <w:rPr>
-          <w:bdr w:val="single" w:sz="24" w:space="0" w:color="00FF00"/>
-        </w:rPr>
-        <w:t>New Feature</w:t>
-      </w:r>
-      <w:r>
-        <w:t xml:space="preserve"> [11.00.00] Add </w:t>
-      </w:r>
-      <w:r>
-        <w:rPr>
-          <w:rStyle w:val="RTiSWDocLiteralText"/>
-        </w:rPr>
-        <w:t>S</w:t>
-      </w:r>
-      <w:r>
-        <w:rPr>
-          <w:rStyle w:val="RTiSWDocLiteralText"/>
-        </w:rPr>
-        <w:t>etExcelCell</w:t>
-      </w:r>
-      <w:r>
-        <w:rPr>
-          <w:rStyle w:val="RTiSWDocLiteralText"/>
-        </w:rPr>
-        <w:t>()</w:t>
-      </w:r>
-      <w:r>
-        <w:t xml:space="preserve"> command.</w:t>
-      </w:r>
-    </w:p>
-    <w:p>
-      <w:pPr>
-        <w:numPr>
-          <w:ilvl w:val="0"/>
-          <w:numId w:val="1"/>
-        </w:numPr>
-      </w:pPr>
-      <w:r>
-        <w:rPr>
-          <w:bdr w:val="single" w:sz="24" w:space="0" w:color="00FF00"/>
-        </w:rPr>
-        <w:t>New Feature</w:t>
-      </w:r>
-      <w:r>
-        <w:t xml:space="preserve"> [11.00.00] Add </w:t>
-      </w:r>
-      <w:r>
-        <w:rPr>
-          <w:rStyle w:val="RTiSWDocLiteralText"/>
-        </w:rPr>
-        <w:t>S</w:t>
-      </w:r>
-      <w:r>
-        <w:rPr>
-          <w:rStyle w:val="RTiSWDocLiteralText"/>
-        </w:rPr>
-        <w:t>etExcelWorksheetViewProperties</w:t>
-      </w:r>
-      <w:r>
-        <w:rPr>
-          <w:rStyle w:val="RTiSWDocLiteralText"/>
-        </w:rPr>
-        <w:t>()</w:t>
-      </w:r>
-      <w:r>
-        <w:t xml:space="preserve"> command.</w:t>
-      </w:r>
-    </w:p>
-    <w:p>
-      <w:pPr>
-        <w:numPr>
-          <w:ilvl w:val="0"/>
-          <w:numId w:val="1"/>
-        </w:numPr>
-      </w:pPr>
-      <w:r>
-        <w:rPr>
-          <w:bdr w:val="single" w:sz="24" w:space="0" w:color="00FF00"/>
-        </w:rPr>
-        <w:t>New Feature</w:t>
-      </w:r>
-      <w:r>
-        <w:t xml:space="preserve"> [11.00.00] Add </w:t>
-      </w:r>
-      <w:r>
-        <w:rPr>
-          <w:rStyle w:val="RTiSWDocLiteralText"/>
-        </w:rPr>
-        <w:t>S</w:t>
-      </w:r>
-      <w:r>
-        <w:rPr>
-          <w:rStyle w:val="RTiSWDocLiteralText"/>
-        </w:rPr>
-        <w:t>etPropertyFromTable</w:t>
-      </w:r>
-      <w:r>
-        <w:rPr>
-          <w:rStyle w:val="RTiSWDocLiteralText"/>
-        </w:rPr>
-        <w:t>()</w:t>
-      </w:r>
-      <w:r>
-        <w:t xml:space="preserve"> command.</w:t>
-      </w:r>
-    </w:p>
-    <w:p>
-      <w:pPr>
-        <w:numPr>
-          <w:ilvl w:val="0"/>
-          <w:numId w:val="1"/>
-        </w:numPr>
-      </w:pPr>
-      <w:r>
-        <w:rPr>
-          <w:bdr w:val="single" w:sz="24" w:space="0" w:color="00FF00"/>
-        </w:rPr>
-        <w:t>New Feature</w:t>
-      </w:r>
-      <w:r>
-        <w:t xml:space="preserve"> [11.00.00] Add </w:t>
-      </w:r>
-      <w:r>
-        <w:rPr>
-          <w:rStyle w:val="RTiSWDocLiteralText"/>
-        </w:rPr>
-        <w:t>SplitTable</w:t>
-      </w:r>
-      <w:r>
-        <w:rPr>
-          <w:rStyle w:val="RTiSWDocLiteralText"/>
-        </w:rPr>
-        <w:t>Column</w:t>
-      </w:r>
-      <w:r>
-        <w:rPr>
-          <w:rStyle w:val="RTiSWDocLiteralText"/>
-        </w:rPr>
-        <w:t>()</w:t>
-      </w:r>
-      <w:r>
-        <w:t xml:space="preserve"> command.</w:t>
-      </w:r>
-    </w:p>
-    <w:p>
-      <w:pPr>
-        <w:numPr>
-          <w:ilvl w:val="0"/>
-          <w:numId w:val="1"/>
-        </w:numPr>
-      </w:pPr>
-      <w:r>
-        <w:rPr>
-          <w:bdr w:val="single" w:sz="24" w:space="0" w:color="00FF00"/>
-        </w:rPr>
-        <w:t>New Feature</w:t>
-      </w:r>
-      <w:r>
-        <w:t xml:space="preserve"> [11.00.00] Add </w:t>
-      </w:r>
-      <w:r>
-        <w:rPr>
-          <w:rStyle w:val="RTiSWDocLiteralText"/>
-        </w:rPr>
-        <w:t>SplitTableRow()</w:t>
-      </w:r>
-      <w:r>
-        <w:t xml:space="preserve"> command.</w:t>
-      </w:r>
-    </w:p>
-    <w:p>
-      <w:pPr>
-        <w:numPr>
-          <w:ilvl w:val="0"/>
-          <w:numId w:val="1"/>
-        </w:numPr>
-      </w:pPr>
-      <w:r>
-        <w:rPr>
-          <w:bdr w:val="single" w:sz="24" w:space="0" w:color="00FF00"/>
-        </w:rPr>
-        <w:t>New Feature</w:t>
-      </w:r>
-      <w:r>
-        <w:t xml:space="preserve"> [11.00.00] Add </w:t>
-      </w:r>
-      <w:r>
-        <w:rPr>
-          <w:rStyle w:val="RTiSWDocLiteralText"/>
-        </w:rPr>
-        <w:t>Wait</w:t>
-      </w:r>
-      <w:r>
-        <w:rPr>
-          <w:rStyle w:val="RTiSWDocLiteralText"/>
-        </w:rPr>
-        <w:t>()</w:t>
-      </w:r>
-      <w:r>
-        <w:t xml:space="preserve"> command.</w:t>
-      </w:r>
-    </w:p>
-    <w:p>
-      <w:pPr>
-        <w:numPr>
-          <w:ilvl w:val="0"/>
-          <w:numId w:val="1"/>
-        </w:numPr>
-      </w:pPr>
-      <w:r>
-        <w:rPr>
-          <w:bdr w:val="single" w:sz="24" w:space="0" w:color="00FF00"/>
-        </w:rPr>
-        <w:t>New Feature</w:t>
-      </w:r>
-      <w:r>
-        <w:t xml:space="preserve"> [11.00.00] Add functional </w:t>
-      </w:r>
-      <w:r>
-        <w:rPr>
-          <w:rStyle w:val="RTiSWDocLiteralText"/>
-        </w:rPr>
-        <w:t>WriteTimeSeriesToExcel(</w:t>
-      </w:r>
-      <w:r>
-        <w:rPr>
-          <w:rStyle w:val="RTiSWDocLiteralText"/>
-        </w:rPr>
-        <w:t>)</w:t>
-      </w:r>
-      <w:r>
-        <w:t xml:space="preserve"> and experimental </w:t>
-      </w:r>
-      <w:r>
-        <w:rPr>
-          <w:rStyle w:val="RTiSWDocLiteralText"/>
-        </w:rPr>
-        <w:t>WriteTimeSeriesToExcelFormatted()</w:t>
-      </w:r>
-      <w:r>
-        <w:t xml:space="preserve"> command.</w:t>
-      </w:r>
-    </w:p>
-    <w:p/>
-    <w:p>
-      <w:pPr>
-        <w:pStyle w:val="Heading2"/>
-      </w:pPr>
-      <w:r>
-        <w:t>Changes in Version 10.31.00</w:t>
-      </w:r>
-    </w:p>
-    <w:p/>
-    <w:p>
-      <w:pPr>
-        <w:numPr>
-          <w:ilvl w:val="0"/>
-          <w:numId w:val="1"/>
-        </w:numPr>
-      </w:pPr>
-      <w:r>
-        <w:rPr>
-          <w:bdr w:val="single" w:sz="24" w:space="0" w:color="FF0000"/>
-        </w:rPr>
-        <w:t>Bug Fix</w:t>
-      </w:r>
-      <w:r>
-        <w:t xml:space="preserve"> [10.31.00] Fix bug where </w:t>
-      </w:r>
-      <w:r>
-        <w:rPr>
-          <w:rStyle w:val="RTiSWDocLiteralText"/>
-        </w:rPr>
-        <w:t>WriteTableToExcel()</w:t>
-      </w:r>
-      <w:r>
-        <w:t xml:space="preserve"> command generated errors when columns </w:t>
-      </w:r>
-      <w:r>
-        <w:t xml:space="preserve">containing other than strings </w:t>
-      </w:r>
-      <w:r>
-        <w:t>were specified.</w:t>
-      </w:r>
-    </w:p>
-    <w:p>
-      <w:pPr>
-        <w:numPr>
-          <w:ilvl w:val="0"/>
-          <w:numId w:val="1"/>
-        </w:numPr>
-      </w:pPr>
-      <w:r>
-        <w:rPr>
-          <w:bdr w:val="single" w:sz="24" w:space="0" w:color="FF0000"/>
-        </w:rPr>
-        <w:lastRenderedPageBreak/>
         <w:t>Bug Fix</w:t>
       </w:r>
       <w:r>

</xml_diff>

<commit_message>
Update documentation to fix old acknowledgements and for 11.06.01 release.
</commit_message>
<xml_diff>
--- a/doc/UserManual/Word/82_Appendix_ReleaseNotes.docx
+++ b/doc/UserManual/Word/82_Appendix_ReleaseNotes.docx
@@ -37,7 +37,10 @@
         <w:t>.</w:t>
       </w:r>
       <w:r>
-        <w:t>00</w:t>
+        <w:t>0</w:t>
+      </w:r>
+      <w:r>
+        <w:t>1</w:t>
       </w:r>
       <w:r>
         <w:t>, 20</w:t>
@@ -61,7 +64,10 @@
         <w:t>-</w:t>
       </w:r>
       <w:r>
-        <w:t>23</w:t>
+        <w:t>2</w:t>
+      </w:r>
+      <w:r>
+        <w:t>9</w:t>
       </w:r>
     </w:p>
     <w:p>
@@ -362,7 +368,13 @@
               <w:rPr>
                 <w:sz w:val="20"/>
               </w:rPr>
-              <w:t>11.06.00</w:t>
+              <w:t>11.06.0</w:t>
+            </w:r>
+            <w:r>
+              <w:rPr>
+                <w:sz w:val="20"/>
+              </w:rPr>
+              <w:t>0 – 11.06.01</w:t>
             </w:r>
           </w:p>
         </w:tc>
@@ -404,15 +416,7 @@
               <w:rPr>
                 <w:sz w:val="20"/>
               </w:rPr>
-              <w:t xml:space="preserve"> to allow existing workb</w:t>
-            </w:r>
-            <w:bookmarkStart w:id="0" w:name="_GoBack"/>
-            <w:bookmarkEnd w:id="0"/>
-            <w:r>
-              <w:rPr>
-                <w:sz w:val="20"/>
-              </w:rPr>
-              <w:t>ooks to be read and updated.</w:t>
+              <w:t xml:space="preserve"> to allow existing workbooks to be read and updated.</w:t>
             </w:r>
             <w:r>
               <w:rPr>
@@ -442,7 +446,7 @@
               <w:rPr>
                 <w:sz w:val="20"/>
               </w:rPr>
-              <w:t>6</w:t>
+              <w:t>9</w:t>
             </w:r>
           </w:p>
         </w:tc>
@@ -6495,7 +6499,16 @@
         <w:pStyle w:val="Heading2"/>
       </w:pPr>
       <w:r>
-        <w:t>Changes in Version 11.06.00</w:t>
+        <w:t>Changes in Version</w:t>
+      </w:r>
+      <w:r>
+        <w:t>s</w:t>
+      </w:r>
+      <w:r>
+        <w:t xml:space="preserve"> 11.06.00</w:t>
+      </w:r>
+      <w:r>
+        <w:t xml:space="preserve"> – 11.06.01</w:t>
       </w:r>
     </w:p>
     <w:p/>
@@ -6531,7 +6544,15 @@
         <w:t>Change</w:t>
       </w:r>
       <w:r>
-        <w:t xml:space="preserve"> [11.06.00] Enhance the </w:t>
+        <w:t xml:space="preserve"> [11.06.00</w:t>
+      </w:r>
+      <w:r>
+        <w:t>,11.06.01</w:t>
+      </w:r>
+      <w:bookmarkStart w:id="0" w:name="_GoBack"/>
+      <w:bookmarkEnd w:id="0"/>
+      <w:r>
+        <w:t xml:space="preserve">] Enhance the </w:t>
       </w:r>
       <w:r>
         <w:rPr>

</xml_diff>